<commit_message>
fixed date formating for iteration plan(sprint 2)
</commit_message>
<xml_diff>
--- a/documentation/IterationPlans/Sprint2.docx
+++ b/documentation/IterationPlans/Sprint2.docx
@@ -9,14 +9,12 @@
           <w:rFonts w:ascii="Times New Roman" w:hAnsi="Times New Roman" w:cs="Times New Roman"/>
         </w:rPr>
       </w:pPr>
-      <w:proofErr w:type="gramStart"/>
       <w:r>
         <w:rPr>
           <w:rFonts w:ascii="Times New Roman" w:hAnsi="Times New Roman" w:cs="Times New Roman"/>
         </w:rPr>
         <w:t>G.U.A.R.D.</w:t>
       </w:r>
-      <w:proofErr w:type="gramEnd"/>
     </w:p>
     <w:p>
       <w:pPr>
@@ -211,7 +209,19 @@
               <w:rPr>
                 <w:rFonts w:eastAsia="Cambria" w:cs="Times New Roman"/>
               </w:rPr>
-              <w:t>27.2.</w:t>
+              <w:t>27.</w:t>
+            </w:r>
+            <w:r>
+              <w:rPr>
+                <w:rFonts w:eastAsia="Cambria" w:cs="Times New Roman"/>
+              </w:rPr>
+              <w:t>0</w:t>
+            </w:r>
+            <w:r>
+              <w:rPr>
+                <w:rFonts w:eastAsia="Cambria" w:cs="Times New Roman"/>
+              </w:rPr>
+              <w:t>2.</w:t>
             </w:r>
             <w:r>
               <w:rPr>
@@ -284,7 +294,19 @@
               <w:rPr>
                 <w:rFonts w:eastAsia="Cambria" w:cs="Times New Roman"/>
               </w:rPr>
-              <w:t>10.3.</w:t>
+              <w:t>10.</w:t>
+            </w:r>
+            <w:r>
+              <w:rPr>
+                <w:rFonts w:eastAsia="Cambria" w:cs="Times New Roman"/>
+              </w:rPr>
+              <w:t>0</w:t>
+            </w:r>
+            <w:r>
+              <w:rPr>
+                <w:rFonts w:eastAsia="Cambria" w:cs="Times New Roman"/>
+              </w:rPr>
+              <w:t>3.</w:t>
             </w:r>
             <w:r>
               <w:rPr>
@@ -363,6 +385,12 @@
               <w:rPr>
                 <w:rFonts w:eastAsia="Cambria" w:cs="Times New Roman"/>
               </w:rPr>
+              <w:t>0</w:t>
+            </w:r>
+            <w:r>
+              <w:rPr>
+                <w:rFonts w:eastAsia="Cambria" w:cs="Times New Roman"/>
+              </w:rPr>
               <w:t>3</w:t>
             </w:r>
             <w:r>
@@ -413,6 +441,14 @@
               </w:rPr>
               <w:t>Hardware</w:t>
             </w:r>
+            <w:r>
+              <w:rPr>
+                <w:rFonts w:cs="Times New Roman"/>
+              </w:rPr>
+              <w:t xml:space="preserve"> Schema</w:t>
+            </w:r>
+            <w:bookmarkStart w:id="0" w:name="_GoBack"/>
+            <w:bookmarkEnd w:id="0"/>
           </w:p>
         </w:tc>
         <w:tc>
@@ -442,7 +478,19 @@
               <w:rPr>
                 <w:rFonts w:eastAsia="Cambria" w:cs="Times New Roman"/>
               </w:rPr>
-              <w:t>10.3.</w:t>
+              <w:t>10.</w:t>
+            </w:r>
+            <w:r>
+              <w:rPr>
+                <w:rFonts w:eastAsia="Cambria" w:cs="Times New Roman"/>
+              </w:rPr>
+              <w:t>0</w:t>
+            </w:r>
+            <w:r>
+              <w:rPr>
+                <w:rFonts w:eastAsia="Cambria" w:cs="Times New Roman"/>
+              </w:rPr>
+              <w:t>3.</w:t>
             </w:r>
             <w:r>
               <w:rPr>
@@ -517,6 +565,12 @@
                 <w:rFonts w:eastAsia="Cambria" w:cs="Times New Roman"/>
               </w:rPr>
               <w:t>13.</w:t>
+            </w:r>
+            <w:r>
+              <w:rPr>
+                <w:rFonts w:eastAsia="Cambria" w:cs="Times New Roman"/>
+              </w:rPr>
+              <w:t>0</w:t>
             </w:r>
             <w:r>
               <w:rPr>
@@ -589,17 +643,8 @@
           <w:rStyle w:val="PageNumber"/>
           <w:u w:color="0000FF"/>
         </w:rPr>
-        <w:t xml:space="preserve">Sending coordinates between a mobile phone and </w:t>
+        <w:t>Sending coordinates between a mobile phone and SmartCar</w:t>
       </w:r>
-      <w:proofErr w:type="spellStart"/>
-      <w:r>
-        <w:rPr>
-          <w:rStyle w:val="PageNumber"/>
-          <w:u w:color="0000FF"/>
-        </w:rPr>
-        <w:t>SmartCar</w:t>
-      </w:r>
-      <w:proofErr w:type="spellEnd"/>
     </w:p>
     <w:p>
       <w:pPr>
@@ -1062,19 +1107,11 @@
                 <w:rFonts w:cs="Times New Roman"/>
               </w:rPr>
             </w:pPr>
-            <w:proofErr w:type="spellStart"/>
-            <w:r>
-              <w:rPr>
-                <w:rFonts w:eastAsia="Cambria" w:cs="Times New Roman"/>
-              </w:rPr>
-              <w:t>WiFi</w:t>
-            </w:r>
-            <w:proofErr w:type="spellEnd"/>
-            <w:r>
-              <w:rPr>
-                <w:rFonts w:eastAsia="Cambria" w:cs="Times New Roman"/>
-              </w:rPr>
-              <w:t xml:space="preserve"> Direct Connection</w:t>
+            <w:r>
+              <w:rPr>
+                <w:rFonts w:eastAsia="Cambria" w:cs="Times New Roman"/>
+              </w:rPr>
+              <w:t>WiFi Direct Connection</w:t>
             </w:r>
           </w:p>
         </w:tc>
@@ -1163,21 +1200,281 @@
           </w:tcPr>
           <w:p>
             <w:hyperlink r:id="rId8" w:history="1">
-              <w:proofErr w:type="spellStart"/>
               <w:r>
                 <w:rPr>
                   <w:rStyle w:val="InternetLink"/>
                   <w:lang w:eastAsia="ja-JP"/>
                 </w:rPr>
-                <w:t>Trello</w:t>
+                <w:t>Trello Board</w:t>
               </w:r>
-              <w:proofErr w:type="spellEnd"/>
+            </w:hyperlink>
+          </w:p>
+        </w:tc>
+        <w:tc>
+          <w:tcPr>
+            <w:tcW w:w="850" w:type="dxa"/>
+            <w:tcBorders>
+              <w:top w:val="single" w:sz="6" w:space="0" w:color="000000"/>
+              <w:left w:val="single" w:sz="6" w:space="0" w:color="000000"/>
+              <w:bottom w:val="single" w:sz="6" w:space="0" w:color="000000"/>
+              <w:right w:val="single" w:sz="6" w:space="0" w:color="000000"/>
+            </w:tcBorders>
+            <w:shd w:val="clear" w:color="auto" w:fill="auto"/>
+            <w:tcMar>
+              <w:top w:w="80" w:type="dxa"/>
+              <w:left w:w="80" w:type="dxa"/>
+              <w:bottom w:w="80" w:type="dxa"/>
+              <w:right w:w="80" w:type="dxa"/>
+            </w:tcMar>
+          </w:tcPr>
+          <w:p>
+            <w:pPr>
+              <w:widowControl/>
+              <w:spacing w:line="240" w:lineRule="auto"/>
+              <w:rPr>
+                <w:rFonts w:cs="Times New Roman"/>
+              </w:rPr>
+            </w:pPr>
+            <w:r>
+              <w:rPr>
+                <w:rFonts w:eastAsia="Cambria" w:cs="Times New Roman"/>
+              </w:rPr>
+              <w:t>Sprint 2</w:t>
+            </w:r>
+          </w:p>
+        </w:tc>
+        <w:tc>
+          <w:tcPr>
+            <w:tcW w:w="1134" w:type="dxa"/>
+            <w:tcBorders>
+              <w:top w:val="single" w:sz="6" w:space="0" w:color="000000"/>
+              <w:left w:val="single" w:sz="6" w:space="0" w:color="000000"/>
+              <w:bottom w:val="single" w:sz="6" w:space="0" w:color="000000"/>
+              <w:right w:val="single" w:sz="6" w:space="0" w:color="000000"/>
+            </w:tcBorders>
+            <w:shd w:val="clear" w:color="auto" w:fill="auto"/>
+            <w:tcMar>
+              <w:top w:w="80" w:type="dxa"/>
+              <w:left w:w="80" w:type="dxa"/>
+              <w:bottom w:w="80" w:type="dxa"/>
+              <w:right w:w="80" w:type="dxa"/>
+            </w:tcMar>
+          </w:tcPr>
+          <w:p>
+            <w:pPr>
+              <w:widowControl/>
+              <w:spacing w:line="240" w:lineRule="auto"/>
+              <w:rPr>
+                <w:rFonts w:cs="Times New Roman"/>
+              </w:rPr>
+            </w:pPr>
+            <w:r>
+              <w:rPr>
+                <w:rFonts w:eastAsia="Cambria" w:cs="Times New Roman"/>
+              </w:rPr>
+              <w:t>Justinas</w:t>
+            </w:r>
+            <w:r>
+              <w:rPr>
+                <w:rFonts w:eastAsia="Cambria" w:cs="Times New Roman"/>
+              </w:rPr>
+              <w:t xml:space="preserve"> Stribys</w:t>
+            </w:r>
+          </w:p>
+        </w:tc>
+        <w:tc>
+          <w:tcPr>
+            <w:tcW w:w="975" w:type="dxa"/>
+            <w:tcBorders>
+              <w:top w:val="single" w:sz="6" w:space="0" w:color="000000"/>
+              <w:left w:val="single" w:sz="6" w:space="0" w:color="000000"/>
+              <w:bottom w:val="single" w:sz="6" w:space="0" w:color="000000"/>
+              <w:right w:val="single" w:sz="6" w:space="0" w:color="000000"/>
+            </w:tcBorders>
+            <w:shd w:val="clear" w:color="auto" w:fill="auto"/>
+            <w:tcMar>
+              <w:top w:w="80" w:type="dxa"/>
+              <w:left w:w="80" w:type="dxa"/>
+              <w:bottom w:w="80" w:type="dxa"/>
+              <w:right w:w="80" w:type="dxa"/>
+            </w:tcMar>
+          </w:tcPr>
+          <w:p>
+            <w:pPr>
+              <w:widowControl/>
+              <w:spacing w:line="240" w:lineRule="auto"/>
+              <w:rPr>
+                <w:rFonts w:cs="Times New Roman"/>
+              </w:rPr>
+            </w:pPr>
+            <w:r>
+              <w:rPr>
+                <w:rFonts w:eastAsia="Cambria" w:cs="Times New Roman"/>
+              </w:rPr>
+              <w:t>15</w:t>
+            </w:r>
+          </w:p>
+        </w:tc>
+        <w:tc>
+          <w:tcPr>
+            <w:tcW w:w="1056" w:type="dxa"/>
+            <w:tcBorders>
+              <w:top w:val="single" w:sz="6" w:space="0" w:color="000000"/>
+              <w:left w:val="single" w:sz="6" w:space="0" w:color="000000"/>
+              <w:bottom w:val="single" w:sz="6" w:space="0" w:color="000000"/>
+              <w:right w:val="single" w:sz="4" w:space="0" w:color="000000"/>
+            </w:tcBorders>
+            <w:shd w:val="clear" w:color="auto" w:fill="auto"/>
+            <w:tcMar>
+              <w:top w:w="80" w:type="dxa"/>
+              <w:left w:w="80" w:type="dxa"/>
+              <w:bottom w:w="80" w:type="dxa"/>
+              <w:right w:w="80" w:type="dxa"/>
+            </w:tcMar>
+          </w:tcPr>
+          <w:p>
+            <w:pPr>
+              <w:rPr>
+                <w:rFonts w:cs="Times New Roman"/>
+              </w:rPr>
+            </w:pPr>
+            <w:r>
+              <w:rPr>
+                <w:rFonts w:cs="Times New Roman"/>
+              </w:rPr>
+              <w:t>0</w:t>
+            </w:r>
+          </w:p>
+        </w:tc>
+      </w:tr>
+      <w:tr>
+        <w:trPr>
+          <w:trHeight w:val="240"/>
+        </w:trPr>
+        <w:tc>
+          <w:tcPr>
+            <w:tcW w:w="1510" w:type="dxa"/>
+            <w:tcBorders>
+              <w:top w:val="single" w:sz="6" w:space="0" w:color="000000"/>
+              <w:left w:val="single" w:sz="4" w:space="0" w:color="000000"/>
+              <w:bottom w:val="single" w:sz="6" w:space="0" w:color="000000"/>
+              <w:right w:val="single" w:sz="6" w:space="0" w:color="000000"/>
+            </w:tcBorders>
+            <w:shd w:val="clear" w:color="auto" w:fill="auto"/>
+            <w:tcMar>
+              <w:top w:w="80" w:type="dxa"/>
+              <w:left w:w="80" w:type="dxa"/>
+              <w:bottom w:w="80" w:type="dxa"/>
+              <w:right w:w="80" w:type="dxa"/>
+            </w:tcMar>
+          </w:tcPr>
+          <w:p>
+            <w:pPr>
+              <w:widowControl/>
+              <w:spacing w:line="240" w:lineRule="auto"/>
+              <w:rPr>
+                <w:rFonts w:cs="Times New Roman"/>
+              </w:rPr>
+            </w:pPr>
+            <w:r>
+              <w:rPr>
+                <w:rFonts w:eastAsia="Cambria" w:cs="Times New Roman"/>
+              </w:rPr>
+              <w:t>Parking sensors</w:t>
+            </w:r>
+          </w:p>
+        </w:tc>
+        <w:tc>
+          <w:tcPr>
+            <w:tcW w:w="969" w:type="dxa"/>
+            <w:tcBorders>
+              <w:top w:val="single" w:sz="6" w:space="0" w:color="000000"/>
+              <w:left w:val="single" w:sz="6" w:space="0" w:color="000000"/>
+              <w:bottom w:val="single" w:sz="6" w:space="0" w:color="000000"/>
+              <w:right w:val="single" w:sz="6" w:space="0" w:color="000000"/>
+            </w:tcBorders>
+            <w:shd w:val="clear" w:color="auto" w:fill="auto"/>
+            <w:tcMar>
+              <w:top w:w="80" w:type="dxa"/>
+              <w:left w:w="80" w:type="dxa"/>
+              <w:bottom w:w="80" w:type="dxa"/>
+              <w:right w:w="80" w:type="dxa"/>
+            </w:tcMar>
+          </w:tcPr>
+          <w:p>
+            <w:pPr>
+              <w:widowControl/>
+              <w:spacing w:line="240" w:lineRule="auto"/>
+              <w:rPr>
+                <w:rFonts w:cs="Times New Roman"/>
+              </w:rPr>
+            </w:pPr>
+            <w:r>
+              <w:rPr>
+                <w:rFonts w:eastAsia="Cambria" w:cs="Times New Roman"/>
+              </w:rPr>
+              <w:t>Medium</w:t>
+            </w:r>
+          </w:p>
+        </w:tc>
+        <w:tc>
+          <w:tcPr>
+            <w:tcW w:w="800" w:type="dxa"/>
+            <w:tcBorders>
+              <w:top w:val="single" w:sz="6" w:space="0" w:color="000000"/>
+              <w:left w:val="single" w:sz="6" w:space="0" w:color="000000"/>
+              <w:bottom w:val="single" w:sz="6" w:space="0" w:color="000000"/>
+              <w:right w:val="single" w:sz="6" w:space="0" w:color="000000"/>
+            </w:tcBorders>
+            <w:shd w:val="clear" w:color="auto" w:fill="auto"/>
+            <w:tcMar>
+              <w:top w:w="80" w:type="dxa"/>
+              <w:left w:w="80" w:type="dxa"/>
+              <w:bottom w:w="80" w:type="dxa"/>
+              <w:right w:w="80" w:type="dxa"/>
+            </w:tcMar>
+          </w:tcPr>
+          <w:p>
+            <w:pPr>
+              <w:widowControl/>
+              <w:spacing w:line="240" w:lineRule="auto"/>
+              <w:rPr>
+                <w:rFonts w:cs="Times New Roman"/>
+              </w:rPr>
+            </w:pPr>
+            <w:r>
+              <w:rPr>
+                <w:rFonts w:eastAsia="Cambria" w:cs="Times New Roman"/>
+              </w:rPr>
+              <w:t>75%</w:t>
+            </w:r>
+          </w:p>
+        </w:tc>
+        <w:tc>
+          <w:tcPr>
+            <w:tcW w:w="993" w:type="dxa"/>
+            <w:tcBorders>
+              <w:top w:val="single" w:sz="6" w:space="0" w:color="000000"/>
+              <w:left w:val="single" w:sz="6" w:space="0" w:color="000000"/>
+              <w:bottom w:val="single" w:sz="6" w:space="0" w:color="000000"/>
+              <w:right w:val="single" w:sz="6" w:space="0" w:color="000000"/>
+            </w:tcBorders>
+            <w:shd w:val="clear" w:color="auto" w:fill="auto"/>
+            <w:tcMar>
+              <w:top w:w="80" w:type="dxa"/>
+              <w:left w:w="80" w:type="dxa"/>
+              <w:bottom w:w="80" w:type="dxa"/>
+              <w:right w:w="80" w:type="dxa"/>
+            </w:tcMar>
+          </w:tcPr>
+          <w:p>
+            <w:hyperlink r:id="rId9" w:history="1">
               <w:r>
                 <w:rPr>
                   <w:rStyle w:val="InternetLink"/>
                   <w:lang w:eastAsia="ja-JP"/>
                 </w:rPr>
-                <w:t xml:space="preserve"> Board</w:t>
+                <w:t>Trello Board</w:t>
               </w:r>
             </w:hyperlink>
           </w:p>
@@ -1240,28 +1537,18 @@
                 <w:rFonts w:cs="Times New Roman"/>
               </w:rPr>
             </w:pPr>
-            <w:proofErr w:type="spellStart"/>
-            <w:r>
-              <w:rPr>
-                <w:rFonts w:eastAsia="Cambria" w:cs="Times New Roman"/>
-              </w:rPr>
-              <w:t>Justinas</w:t>
-            </w:r>
-            <w:proofErr w:type="spellEnd"/>
-            <w:r>
-              <w:rPr>
-                <w:rFonts w:eastAsia="Cambria" w:cs="Times New Roman"/>
-              </w:rPr>
-              <w:t xml:space="preserve"> </w:t>
-            </w:r>
-            <w:proofErr w:type="spellStart"/>
-            <w:r>
-              <w:rPr>
-                <w:rFonts w:eastAsia="Cambria" w:cs="Times New Roman"/>
-              </w:rPr>
-              <w:t>Stribys</w:t>
-            </w:r>
-            <w:proofErr w:type="spellEnd"/>
+            <w:r>
+              <w:rPr>
+                <w:rFonts w:eastAsia="Cambria" w:cs="Times New Roman"/>
+              </w:rPr>
+              <w:t>Axel</w:t>
+            </w:r>
+            <w:r>
+              <w:rPr>
+                <w:rFonts w:eastAsia="Cambria" w:cs="Times New Roman"/>
+              </w:rPr>
+              <w:t xml:space="preserve"> Granli</w:t>
+            </w:r>
           </w:p>
         </w:tc>
         <w:tc>
@@ -1316,22 +1603,24 @@
           </w:tcPr>
           <w:p>
             <w:pPr>
-              <w:rPr>
-                <w:rFonts w:cs="Times New Roman"/>
-              </w:rPr>
-            </w:pPr>
-            <w:r>
-              <w:rPr>
-                <w:rFonts w:cs="Times New Roman"/>
-              </w:rPr>
-              <w:t>0</w:t>
+              <w:widowControl/>
+              <w:spacing w:line="240" w:lineRule="auto"/>
+              <w:rPr>
+                <w:rFonts w:cs="Times New Roman"/>
+              </w:rPr>
+            </w:pPr>
+            <w:r>
+              <w:rPr>
+                <w:rFonts w:eastAsia="Cambria" w:cs="Times New Roman"/>
+              </w:rPr>
+              <w:t>5</w:t>
             </w:r>
           </w:p>
         </w:tc>
       </w:tr>
       <w:tr>
         <w:trPr>
-          <w:trHeight w:val="240"/>
+          <w:trHeight w:val="238"/>
         </w:trPr>
         <w:tc>
           <w:tcPr>
@@ -1362,7 +1651,7 @@
               <w:rPr>
                 <w:rFonts w:eastAsia="Cambria" w:cs="Times New Roman"/>
               </w:rPr>
-              <w:t>Parking sensors</w:t>
+              <w:t>Bluetooth connection</w:t>
             </w:r>
           </w:p>
         </w:tc>
@@ -1395,7 +1684,7 @@
               <w:rPr>
                 <w:rFonts w:eastAsia="Cambria" w:cs="Times New Roman"/>
               </w:rPr>
-              <w:t>Medium</w:t>
+              <w:t>High</w:t>
             </w:r>
           </w:p>
         </w:tc>
@@ -1428,7 +1717,7 @@
               <w:rPr>
                 <w:rFonts w:eastAsia="Cambria" w:cs="Times New Roman"/>
               </w:rPr>
-              <w:t>75%</w:t>
+              <w:t>100%</w:t>
             </w:r>
           </w:p>
         </w:tc>
@@ -1450,22 +1739,282 @@
             </w:tcMar>
           </w:tcPr>
           <w:p>
-            <w:hyperlink r:id="rId9" w:history="1">
-              <w:proofErr w:type="spellStart"/>
+            <w:hyperlink r:id="rId10" w:history="1">
               <w:r>
                 <w:rPr>
                   <w:rStyle w:val="InternetLink"/>
                   <w:lang w:eastAsia="ja-JP"/>
                 </w:rPr>
-                <w:t>Trello</w:t>
+                <w:t>Trello Board</w:t>
               </w:r>
-              <w:proofErr w:type="spellEnd"/>
+            </w:hyperlink>
+          </w:p>
+        </w:tc>
+        <w:tc>
+          <w:tcPr>
+            <w:tcW w:w="850" w:type="dxa"/>
+            <w:tcBorders>
+              <w:top w:val="single" w:sz="6" w:space="0" w:color="000000"/>
+              <w:left w:val="single" w:sz="6" w:space="0" w:color="000000"/>
+              <w:bottom w:val="single" w:sz="6" w:space="0" w:color="000000"/>
+              <w:right w:val="single" w:sz="6" w:space="0" w:color="000000"/>
+            </w:tcBorders>
+            <w:shd w:val="clear" w:color="auto" w:fill="auto"/>
+            <w:tcMar>
+              <w:top w:w="80" w:type="dxa"/>
+              <w:left w:w="80" w:type="dxa"/>
+              <w:bottom w:w="80" w:type="dxa"/>
+              <w:right w:w="80" w:type="dxa"/>
+            </w:tcMar>
+          </w:tcPr>
+          <w:p>
+            <w:pPr>
+              <w:widowControl/>
+              <w:spacing w:line="240" w:lineRule="auto"/>
+              <w:rPr>
+                <w:rFonts w:cs="Times New Roman"/>
+              </w:rPr>
+            </w:pPr>
+            <w:r>
+              <w:rPr>
+                <w:rFonts w:eastAsia="Cambria" w:cs="Times New Roman"/>
+              </w:rPr>
+              <w:t>Sprint 1</w:t>
+            </w:r>
+          </w:p>
+        </w:tc>
+        <w:tc>
+          <w:tcPr>
+            <w:tcW w:w="1134" w:type="dxa"/>
+            <w:tcBorders>
+              <w:top w:val="single" w:sz="6" w:space="0" w:color="000000"/>
+              <w:left w:val="single" w:sz="6" w:space="0" w:color="000000"/>
+              <w:bottom w:val="single" w:sz="6" w:space="0" w:color="000000"/>
+              <w:right w:val="single" w:sz="6" w:space="0" w:color="000000"/>
+            </w:tcBorders>
+            <w:shd w:val="clear" w:color="auto" w:fill="auto"/>
+            <w:tcMar>
+              <w:top w:w="80" w:type="dxa"/>
+              <w:left w:w="80" w:type="dxa"/>
+              <w:bottom w:w="80" w:type="dxa"/>
+              <w:right w:w="80" w:type="dxa"/>
+            </w:tcMar>
+          </w:tcPr>
+          <w:p>
+            <w:pPr>
+              <w:widowControl/>
+              <w:spacing w:line="240" w:lineRule="auto"/>
+              <w:rPr>
+                <w:rFonts w:cs="Times New Roman"/>
+              </w:rPr>
+            </w:pPr>
+            <w:r>
+              <w:rPr>
+                <w:rFonts w:eastAsia="Cambria" w:cs="Times New Roman"/>
+              </w:rPr>
+              <w:t>Joacim</w:t>
+            </w:r>
+            <w:r>
+              <w:rPr>
+                <w:rFonts w:eastAsia="Cambria" w:cs="Times New Roman"/>
+              </w:rPr>
+              <w:t xml:space="preserve"> Eberlen</w:t>
+            </w:r>
+          </w:p>
+        </w:tc>
+        <w:tc>
+          <w:tcPr>
+            <w:tcW w:w="975" w:type="dxa"/>
+            <w:tcBorders>
+              <w:top w:val="single" w:sz="6" w:space="0" w:color="000000"/>
+              <w:left w:val="single" w:sz="6" w:space="0" w:color="000000"/>
+              <w:bottom w:val="single" w:sz="6" w:space="0" w:color="000000"/>
+              <w:right w:val="single" w:sz="6" w:space="0" w:color="000000"/>
+            </w:tcBorders>
+            <w:shd w:val="clear" w:color="auto" w:fill="auto"/>
+            <w:tcMar>
+              <w:top w:w="80" w:type="dxa"/>
+              <w:left w:w="80" w:type="dxa"/>
+              <w:bottom w:w="80" w:type="dxa"/>
+              <w:right w:w="80" w:type="dxa"/>
+            </w:tcMar>
+          </w:tcPr>
+          <w:p>
+            <w:pPr>
+              <w:widowControl/>
+              <w:spacing w:line="240" w:lineRule="auto"/>
+              <w:rPr>
+                <w:rFonts w:cs="Times New Roman"/>
+              </w:rPr>
+            </w:pPr>
+            <w:r>
+              <w:rPr>
+                <w:rFonts w:eastAsia="Cambria" w:cs="Times New Roman"/>
+              </w:rPr>
+              <w:t>10</w:t>
+            </w:r>
+          </w:p>
+        </w:tc>
+        <w:tc>
+          <w:tcPr>
+            <w:tcW w:w="1056" w:type="dxa"/>
+            <w:tcBorders>
+              <w:top w:val="single" w:sz="6" w:space="0" w:color="000000"/>
+              <w:left w:val="single" w:sz="6" w:space="0" w:color="000000"/>
+              <w:bottom w:val="single" w:sz="6" w:space="0" w:color="000000"/>
+              <w:right w:val="single" w:sz="4" w:space="0" w:color="000000"/>
+            </w:tcBorders>
+            <w:shd w:val="clear" w:color="auto" w:fill="auto"/>
+            <w:tcMar>
+              <w:top w:w="80" w:type="dxa"/>
+              <w:left w:w="80" w:type="dxa"/>
+              <w:bottom w:w="80" w:type="dxa"/>
+              <w:right w:w="80" w:type="dxa"/>
+            </w:tcMar>
+          </w:tcPr>
+          <w:p>
+            <w:pPr>
+              <w:rPr>
+                <w:rFonts w:cs="Times New Roman"/>
+              </w:rPr>
+            </w:pPr>
+            <w:r>
+              <w:rPr>
+                <w:rFonts w:cs="Times New Roman"/>
+              </w:rPr>
+              <w:t>0</w:t>
+            </w:r>
+          </w:p>
+        </w:tc>
+      </w:tr>
+      <w:tr>
+        <w:trPr>
+          <w:trHeight w:val="238"/>
+        </w:trPr>
+        <w:tc>
+          <w:tcPr>
+            <w:tcW w:w="1510" w:type="dxa"/>
+            <w:tcBorders>
+              <w:top w:val="single" w:sz="6" w:space="0" w:color="000000"/>
+              <w:left w:val="single" w:sz="4" w:space="0" w:color="000000"/>
+              <w:bottom w:val="single" w:sz="6" w:space="0" w:color="000000"/>
+              <w:right w:val="single" w:sz="6" w:space="0" w:color="000000"/>
+            </w:tcBorders>
+            <w:shd w:val="clear" w:color="auto" w:fill="auto"/>
+            <w:tcMar>
+              <w:top w:w="80" w:type="dxa"/>
+              <w:left w:w="80" w:type="dxa"/>
+              <w:bottom w:w="80" w:type="dxa"/>
+              <w:right w:w="80" w:type="dxa"/>
+            </w:tcMar>
+          </w:tcPr>
+          <w:p>
+            <w:pPr>
+              <w:widowControl/>
+              <w:spacing w:line="240" w:lineRule="auto"/>
+              <w:rPr>
+                <w:rFonts w:cs="Times New Roman"/>
+              </w:rPr>
+            </w:pPr>
+            <w:r>
+              <w:rPr>
+                <w:rFonts w:eastAsia="Cambria" w:cs="Times New Roman"/>
+              </w:rPr>
+              <w:t>Analog controller (refactor)</w:t>
+            </w:r>
+          </w:p>
+        </w:tc>
+        <w:tc>
+          <w:tcPr>
+            <w:tcW w:w="969" w:type="dxa"/>
+            <w:tcBorders>
+              <w:top w:val="single" w:sz="6" w:space="0" w:color="000000"/>
+              <w:left w:val="single" w:sz="6" w:space="0" w:color="000000"/>
+              <w:bottom w:val="single" w:sz="6" w:space="0" w:color="000000"/>
+              <w:right w:val="single" w:sz="6" w:space="0" w:color="000000"/>
+            </w:tcBorders>
+            <w:shd w:val="clear" w:color="auto" w:fill="auto"/>
+            <w:tcMar>
+              <w:top w:w="80" w:type="dxa"/>
+              <w:left w:w="80" w:type="dxa"/>
+              <w:bottom w:w="80" w:type="dxa"/>
+              <w:right w:w="80" w:type="dxa"/>
+            </w:tcMar>
+          </w:tcPr>
+          <w:p>
+            <w:pPr>
+              <w:widowControl/>
+              <w:spacing w:line="240" w:lineRule="auto"/>
+              <w:rPr>
+                <w:rFonts w:cs="Times New Roman"/>
+              </w:rPr>
+            </w:pPr>
+            <w:r>
+              <w:rPr>
+                <w:rFonts w:eastAsia="Cambria" w:cs="Times New Roman"/>
+              </w:rPr>
+              <w:t>High</w:t>
+            </w:r>
+          </w:p>
+        </w:tc>
+        <w:tc>
+          <w:tcPr>
+            <w:tcW w:w="800" w:type="dxa"/>
+            <w:tcBorders>
+              <w:top w:val="single" w:sz="6" w:space="0" w:color="000000"/>
+              <w:left w:val="single" w:sz="6" w:space="0" w:color="000000"/>
+              <w:bottom w:val="single" w:sz="6" w:space="0" w:color="000000"/>
+              <w:right w:val="single" w:sz="6" w:space="0" w:color="000000"/>
+            </w:tcBorders>
+            <w:shd w:val="clear" w:color="auto" w:fill="auto"/>
+            <w:tcMar>
+              <w:top w:w="80" w:type="dxa"/>
+              <w:left w:w="80" w:type="dxa"/>
+              <w:bottom w:w="80" w:type="dxa"/>
+              <w:right w:w="80" w:type="dxa"/>
+            </w:tcMar>
+          </w:tcPr>
+          <w:p>
+            <w:pPr>
+              <w:widowControl/>
+              <w:spacing w:line="240" w:lineRule="auto"/>
+              <w:rPr>
+                <w:rFonts w:cs="Times New Roman"/>
+              </w:rPr>
+            </w:pPr>
+            <w:r>
+              <w:rPr>
+                <w:rFonts w:eastAsia="Cambria" w:cs="Times New Roman"/>
+              </w:rPr>
+              <w:t>100%</w:t>
+            </w:r>
+          </w:p>
+        </w:tc>
+        <w:tc>
+          <w:tcPr>
+            <w:tcW w:w="993" w:type="dxa"/>
+            <w:tcBorders>
+              <w:top w:val="single" w:sz="6" w:space="0" w:color="000000"/>
+              <w:left w:val="single" w:sz="6" w:space="0" w:color="000000"/>
+              <w:bottom w:val="single" w:sz="6" w:space="0" w:color="000000"/>
+              <w:right w:val="single" w:sz="6" w:space="0" w:color="000000"/>
+            </w:tcBorders>
+            <w:shd w:val="clear" w:color="auto" w:fill="auto"/>
+            <w:tcMar>
+              <w:top w:w="80" w:type="dxa"/>
+              <w:left w:w="80" w:type="dxa"/>
+              <w:bottom w:w="80" w:type="dxa"/>
+              <w:right w:w="80" w:type="dxa"/>
+            </w:tcMar>
+          </w:tcPr>
+          <w:p>
+            <w:hyperlink r:id="rId11" w:history="1">
               <w:r>
                 <w:rPr>
                   <w:rStyle w:val="InternetLink"/>
                   <w:lang w:eastAsia="ja-JP"/>
                 </w:rPr>
-                <w:t xml:space="preserve"> Board</w:t>
+                <w:t>Trello Board</w:t>
               </w:r>
             </w:hyperlink>
           </w:p>
@@ -1499,7 +2048,7 @@
               <w:rPr>
                 <w:rFonts w:eastAsia="Cambria" w:cs="Times New Roman"/>
               </w:rPr>
-              <w:t>Sprint 2</w:t>
+              <w:t>Sprint 1</w:t>
             </w:r>
           </w:p>
         </w:tc>
@@ -1532,22 +2081,14 @@
               <w:rPr>
                 <w:rFonts w:eastAsia="Cambria" w:cs="Times New Roman"/>
               </w:rPr>
-              <w:t>Axel</w:t>
-            </w:r>
-            <w:r>
-              <w:rPr>
-                <w:rFonts w:eastAsia="Cambria" w:cs="Times New Roman"/>
-              </w:rPr>
-              <w:t xml:space="preserve"> </w:t>
-            </w:r>
-            <w:proofErr w:type="spellStart"/>
-            <w:r>
-              <w:rPr>
-                <w:rFonts w:eastAsia="Cambria" w:cs="Times New Roman"/>
-              </w:rPr>
-              <w:t>Granli</w:t>
-            </w:r>
-            <w:proofErr w:type="spellEnd"/>
+              <w:t>Joacim</w:t>
+            </w:r>
+            <w:r>
+              <w:rPr>
+                <w:rFonts w:eastAsia="Cambria" w:cs="Times New Roman"/>
+              </w:rPr>
+              <w:t xml:space="preserve"> Eberlen</w:t>
+            </w:r>
           </w:p>
         </w:tc>
         <w:tc>
@@ -1579,7 +2120,7 @@
               <w:rPr>
                 <w:rFonts w:eastAsia="Cambria" w:cs="Times New Roman"/>
               </w:rPr>
-              <w:t>15</w:t>
+              <w:t>5</w:t>
             </w:r>
           </w:p>
         </w:tc>
@@ -1602,6 +2143,42 @@
           </w:tcPr>
           <w:p>
             <w:pPr>
+              <w:rPr>
+                <w:rFonts w:cs="Times New Roman"/>
+              </w:rPr>
+            </w:pPr>
+            <w:r>
+              <w:rPr>
+                <w:rFonts w:cs="Times New Roman"/>
+              </w:rPr>
+              <w:t>0</w:t>
+            </w:r>
+          </w:p>
+        </w:tc>
+      </w:tr>
+      <w:tr>
+        <w:trPr>
+          <w:trHeight w:val="448"/>
+        </w:trPr>
+        <w:tc>
+          <w:tcPr>
+            <w:tcW w:w="1510" w:type="dxa"/>
+            <w:tcBorders>
+              <w:top w:val="single" w:sz="6" w:space="0" w:color="000000"/>
+              <w:left w:val="single" w:sz="4" w:space="0" w:color="000000"/>
+              <w:bottom w:val="single" w:sz="6" w:space="0" w:color="000000"/>
+              <w:right w:val="single" w:sz="6" w:space="0" w:color="000000"/>
+            </w:tcBorders>
+            <w:shd w:val="clear" w:color="auto" w:fill="auto"/>
+            <w:tcMar>
+              <w:top w:w="80" w:type="dxa"/>
+              <w:left w:w="80" w:type="dxa"/>
+              <w:bottom w:w="80" w:type="dxa"/>
+              <w:right w:w="80" w:type="dxa"/>
+            </w:tcMar>
+          </w:tcPr>
+          <w:p>
+            <w:pPr>
               <w:widowControl/>
               <w:spacing w:line="240" w:lineRule="auto"/>
               <w:rPr>
@@ -1612,7 +2189,238 @@
               <w:rPr>
                 <w:rFonts w:eastAsia="Cambria" w:cs="Times New Roman"/>
               </w:rPr>
-              <w:t>5</w:t>
+              <w:t>Hardware schema</w:t>
+            </w:r>
+          </w:p>
+        </w:tc>
+        <w:tc>
+          <w:tcPr>
+            <w:tcW w:w="969" w:type="dxa"/>
+            <w:tcBorders>
+              <w:top w:val="single" w:sz="6" w:space="0" w:color="000000"/>
+              <w:left w:val="single" w:sz="6" w:space="0" w:color="000000"/>
+              <w:bottom w:val="single" w:sz="6" w:space="0" w:color="000000"/>
+              <w:right w:val="single" w:sz="6" w:space="0" w:color="000000"/>
+            </w:tcBorders>
+            <w:shd w:val="clear" w:color="auto" w:fill="auto"/>
+            <w:tcMar>
+              <w:top w:w="80" w:type="dxa"/>
+              <w:left w:w="80" w:type="dxa"/>
+              <w:bottom w:w="80" w:type="dxa"/>
+              <w:right w:w="80" w:type="dxa"/>
+            </w:tcMar>
+          </w:tcPr>
+          <w:p>
+            <w:pPr>
+              <w:widowControl/>
+              <w:spacing w:line="240" w:lineRule="auto"/>
+              <w:rPr>
+                <w:rFonts w:cs="Times New Roman"/>
+              </w:rPr>
+            </w:pPr>
+            <w:r>
+              <w:rPr>
+                <w:rFonts w:eastAsia="Cambria" w:cs="Times New Roman"/>
+              </w:rPr>
+              <w:t>Medium</w:t>
+            </w:r>
+          </w:p>
+        </w:tc>
+        <w:tc>
+          <w:tcPr>
+            <w:tcW w:w="800" w:type="dxa"/>
+            <w:tcBorders>
+              <w:top w:val="single" w:sz="6" w:space="0" w:color="000000"/>
+              <w:left w:val="single" w:sz="6" w:space="0" w:color="000000"/>
+              <w:bottom w:val="single" w:sz="6" w:space="0" w:color="000000"/>
+              <w:right w:val="single" w:sz="6" w:space="0" w:color="000000"/>
+            </w:tcBorders>
+            <w:shd w:val="clear" w:color="auto" w:fill="auto"/>
+            <w:tcMar>
+              <w:top w:w="80" w:type="dxa"/>
+              <w:left w:w="80" w:type="dxa"/>
+              <w:bottom w:w="80" w:type="dxa"/>
+              <w:right w:w="80" w:type="dxa"/>
+            </w:tcMar>
+          </w:tcPr>
+          <w:p>
+            <w:pPr>
+              <w:widowControl/>
+              <w:spacing w:line="240" w:lineRule="auto"/>
+              <w:rPr>
+                <w:rFonts w:cs="Times New Roman"/>
+              </w:rPr>
+            </w:pPr>
+            <w:r>
+              <w:rPr>
+                <w:rFonts w:eastAsia="Cambria" w:cs="Times New Roman"/>
+              </w:rPr>
+              <w:t>100%</w:t>
+            </w:r>
+          </w:p>
+        </w:tc>
+        <w:tc>
+          <w:tcPr>
+            <w:tcW w:w="993" w:type="dxa"/>
+            <w:tcBorders>
+              <w:top w:val="single" w:sz="6" w:space="0" w:color="000000"/>
+              <w:left w:val="single" w:sz="6" w:space="0" w:color="000000"/>
+              <w:bottom w:val="single" w:sz="6" w:space="0" w:color="000000"/>
+              <w:right w:val="single" w:sz="6" w:space="0" w:color="000000"/>
+            </w:tcBorders>
+            <w:shd w:val="clear" w:color="auto" w:fill="auto"/>
+            <w:tcMar>
+              <w:top w:w="80" w:type="dxa"/>
+              <w:left w:w="80" w:type="dxa"/>
+              <w:bottom w:w="80" w:type="dxa"/>
+              <w:right w:w="80" w:type="dxa"/>
+            </w:tcMar>
+          </w:tcPr>
+          <w:p>
+            <w:hyperlink r:id="rId12" w:history="1">
+              <w:r>
+                <w:rPr>
+                  <w:rStyle w:val="InternetLink"/>
+                  <w:lang w:eastAsia="ja-JP"/>
+                </w:rPr>
+                <w:t>Trello Board</w:t>
+              </w:r>
+            </w:hyperlink>
+          </w:p>
+        </w:tc>
+        <w:tc>
+          <w:tcPr>
+            <w:tcW w:w="850" w:type="dxa"/>
+            <w:tcBorders>
+              <w:top w:val="single" w:sz="6" w:space="0" w:color="000000"/>
+              <w:left w:val="single" w:sz="6" w:space="0" w:color="000000"/>
+              <w:bottom w:val="single" w:sz="6" w:space="0" w:color="000000"/>
+              <w:right w:val="single" w:sz="6" w:space="0" w:color="000000"/>
+            </w:tcBorders>
+            <w:shd w:val="clear" w:color="auto" w:fill="auto"/>
+            <w:tcMar>
+              <w:top w:w="80" w:type="dxa"/>
+              <w:left w:w="80" w:type="dxa"/>
+              <w:bottom w:w="80" w:type="dxa"/>
+              <w:right w:w="80" w:type="dxa"/>
+            </w:tcMar>
+          </w:tcPr>
+          <w:p>
+            <w:pPr>
+              <w:widowControl/>
+              <w:spacing w:line="240" w:lineRule="auto"/>
+              <w:rPr>
+                <w:rFonts w:cs="Times New Roman"/>
+              </w:rPr>
+            </w:pPr>
+            <w:r>
+              <w:rPr>
+                <w:rFonts w:eastAsia="Cambria" w:cs="Times New Roman"/>
+              </w:rPr>
+              <w:t>Sprint 2</w:t>
+            </w:r>
+          </w:p>
+        </w:tc>
+        <w:tc>
+          <w:tcPr>
+            <w:tcW w:w="1134" w:type="dxa"/>
+            <w:tcBorders>
+              <w:top w:val="single" w:sz="6" w:space="0" w:color="000000"/>
+              <w:left w:val="single" w:sz="6" w:space="0" w:color="000000"/>
+              <w:bottom w:val="single" w:sz="6" w:space="0" w:color="000000"/>
+              <w:right w:val="single" w:sz="6" w:space="0" w:color="000000"/>
+            </w:tcBorders>
+            <w:shd w:val="clear" w:color="auto" w:fill="auto"/>
+            <w:tcMar>
+              <w:top w:w="80" w:type="dxa"/>
+              <w:left w:w="80" w:type="dxa"/>
+              <w:bottom w:w="80" w:type="dxa"/>
+              <w:right w:w="80" w:type="dxa"/>
+            </w:tcMar>
+          </w:tcPr>
+          <w:p>
+            <w:pPr>
+              <w:widowControl/>
+              <w:spacing w:line="240" w:lineRule="auto"/>
+              <w:rPr>
+                <w:rFonts w:cs="Times New Roman"/>
+              </w:rPr>
+            </w:pPr>
+            <w:r>
+              <w:rPr>
+                <w:rFonts w:eastAsia="Cambria" w:cs="Times New Roman"/>
+              </w:rPr>
+              <w:t>Erik</w:t>
+            </w:r>
+            <w:r>
+              <w:rPr>
+                <w:rFonts w:eastAsia="Cambria" w:cs="Times New Roman"/>
+              </w:rPr>
+              <w:t xml:space="preserve"> Laurin</w:t>
+            </w:r>
+          </w:p>
+        </w:tc>
+        <w:tc>
+          <w:tcPr>
+            <w:tcW w:w="975" w:type="dxa"/>
+            <w:tcBorders>
+              <w:top w:val="single" w:sz="6" w:space="0" w:color="000000"/>
+              <w:left w:val="single" w:sz="6" w:space="0" w:color="000000"/>
+              <w:bottom w:val="single" w:sz="6" w:space="0" w:color="000000"/>
+              <w:right w:val="single" w:sz="6" w:space="0" w:color="000000"/>
+            </w:tcBorders>
+            <w:shd w:val="clear" w:color="auto" w:fill="auto"/>
+            <w:tcMar>
+              <w:top w:w="80" w:type="dxa"/>
+              <w:left w:w="80" w:type="dxa"/>
+              <w:bottom w:w="80" w:type="dxa"/>
+              <w:right w:w="80" w:type="dxa"/>
+            </w:tcMar>
+          </w:tcPr>
+          <w:p>
+            <w:pPr>
+              <w:widowControl/>
+              <w:spacing w:line="240" w:lineRule="auto"/>
+              <w:rPr>
+                <w:rFonts w:cs="Times New Roman"/>
+              </w:rPr>
+            </w:pPr>
+            <w:r>
+              <w:rPr>
+                <w:rFonts w:eastAsia="Cambria" w:cs="Times New Roman"/>
+              </w:rPr>
+              <w:t>20</w:t>
+            </w:r>
+          </w:p>
+        </w:tc>
+        <w:tc>
+          <w:tcPr>
+            <w:tcW w:w="1056" w:type="dxa"/>
+            <w:tcBorders>
+              <w:top w:val="single" w:sz="6" w:space="0" w:color="000000"/>
+              <w:left w:val="single" w:sz="6" w:space="0" w:color="000000"/>
+              <w:bottom w:val="single" w:sz="6" w:space="0" w:color="000000"/>
+              <w:right w:val="single" w:sz="4" w:space="0" w:color="000000"/>
+            </w:tcBorders>
+            <w:shd w:val="clear" w:color="auto" w:fill="auto"/>
+            <w:tcMar>
+              <w:top w:w="80" w:type="dxa"/>
+              <w:left w:w="80" w:type="dxa"/>
+              <w:bottom w:w="80" w:type="dxa"/>
+              <w:right w:w="80" w:type="dxa"/>
+            </w:tcMar>
+          </w:tcPr>
+          <w:p>
+            <w:pPr>
+              <w:rPr>
+                <w:rFonts w:cs="Times New Roman"/>
+              </w:rPr>
+            </w:pPr>
+            <w:r>
+              <w:rPr>
+                <w:rFonts w:cs="Times New Roman"/>
+              </w:rPr>
+              <w:t>0</w:t>
             </w:r>
           </w:p>
         </w:tc>
@@ -1650,7 +2458,7 @@
               <w:rPr>
                 <w:rFonts w:eastAsia="Cambria" w:cs="Times New Roman"/>
               </w:rPr>
-              <w:t>Bluetooth connection</w:t>
+              <w:t>Maps</w:t>
             </w:r>
           </w:p>
         </w:tc>
@@ -1683,7 +2491,7 @@
               <w:rPr>
                 <w:rFonts w:eastAsia="Cambria" w:cs="Times New Roman"/>
               </w:rPr>
-              <w:t>High</w:t>
+              <w:t>Medium</w:t>
             </w:r>
           </w:p>
         </w:tc>
@@ -1716,7 +2524,7 @@
               <w:rPr>
                 <w:rFonts w:eastAsia="Cambria" w:cs="Times New Roman"/>
               </w:rPr>
-              <w:t>100%</w:t>
+              <w:t>75%</w:t>
             </w:r>
           </w:p>
         </w:tc>
@@ -1738,22 +2546,291 @@
             </w:tcMar>
           </w:tcPr>
           <w:p>
-            <w:hyperlink r:id="rId10" w:history="1">
-              <w:proofErr w:type="spellStart"/>
+            <w:hyperlink r:id="rId13" w:history="1">
               <w:r>
                 <w:rPr>
                   <w:rStyle w:val="InternetLink"/>
                   <w:lang w:eastAsia="ja-JP"/>
                 </w:rPr>
-                <w:t>Trello</w:t>
+                <w:t>Trello Board</w:t>
               </w:r>
-              <w:proofErr w:type="spellEnd"/>
+            </w:hyperlink>
+          </w:p>
+        </w:tc>
+        <w:tc>
+          <w:tcPr>
+            <w:tcW w:w="850" w:type="dxa"/>
+            <w:tcBorders>
+              <w:top w:val="single" w:sz="6" w:space="0" w:color="000000"/>
+              <w:left w:val="single" w:sz="6" w:space="0" w:color="000000"/>
+              <w:bottom w:val="single" w:sz="6" w:space="0" w:color="000000"/>
+              <w:right w:val="single" w:sz="6" w:space="0" w:color="000000"/>
+            </w:tcBorders>
+            <w:shd w:val="clear" w:color="auto" w:fill="auto"/>
+            <w:tcMar>
+              <w:top w:w="80" w:type="dxa"/>
+              <w:left w:w="80" w:type="dxa"/>
+              <w:bottom w:w="80" w:type="dxa"/>
+              <w:right w:w="80" w:type="dxa"/>
+            </w:tcMar>
+          </w:tcPr>
+          <w:p>
+            <w:pPr>
+              <w:widowControl/>
+              <w:spacing w:line="240" w:lineRule="auto"/>
+              <w:rPr>
+                <w:rFonts w:cs="Times New Roman"/>
+              </w:rPr>
+            </w:pPr>
+            <w:r>
+              <w:rPr>
+                <w:rFonts w:eastAsia="Cambria" w:cs="Times New Roman"/>
+              </w:rPr>
+              <w:t xml:space="preserve">Sprint </w:t>
+            </w:r>
+            <w:r>
+              <w:rPr>
+                <w:rFonts w:eastAsia="Cambria" w:cs="Times New Roman"/>
+              </w:rPr>
+              <w:t>3</w:t>
+            </w:r>
+          </w:p>
+        </w:tc>
+        <w:tc>
+          <w:tcPr>
+            <w:tcW w:w="1134" w:type="dxa"/>
+            <w:tcBorders>
+              <w:top w:val="single" w:sz="6" w:space="0" w:color="000000"/>
+              <w:left w:val="single" w:sz="6" w:space="0" w:color="000000"/>
+              <w:bottom w:val="single" w:sz="6" w:space="0" w:color="000000"/>
+              <w:right w:val="single" w:sz="6" w:space="0" w:color="000000"/>
+            </w:tcBorders>
+            <w:shd w:val="clear" w:color="auto" w:fill="auto"/>
+            <w:tcMar>
+              <w:top w:w="80" w:type="dxa"/>
+              <w:left w:w="80" w:type="dxa"/>
+              <w:bottom w:w="80" w:type="dxa"/>
+              <w:right w:w="80" w:type="dxa"/>
+            </w:tcMar>
+          </w:tcPr>
+          <w:p>
+            <w:pPr>
+              <w:widowControl/>
+              <w:spacing w:line="240" w:lineRule="auto"/>
+              <w:rPr>
+                <w:rFonts w:cs="Times New Roman"/>
+              </w:rPr>
+            </w:pPr>
+            <w:r>
+              <w:rPr>
+                <w:rFonts w:eastAsia="Cambria" w:cs="Times New Roman"/>
+              </w:rPr>
+              <w:t>Gabriel</w:t>
+            </w:r>
+            <w:r>
+              <w:rPr>
+                <w:rFonts w:eastAsia="Cambria" w:cs="Times New Roman"/>
+              </w:rPr>
+              <w:t xml:space="preserve"> Bulai</w:t>
+            </w:r>
+          </w:p>
+        </w:tc>
+        <w:tc>
+          <w:tcPr>
+            <w:tcW w:w="975" w:type="dxa"/>
+            <w:tcBorders>
+              <w:top w:val="single" w:sz="6" w:space="0" w:color="000000"/>
+              <w:left w:val="single" w:sz="6" w:space="0" w:color="000000"/>
+              <w:bottom w:val="single" w:sz="6" w:space="0" w:color="000000"/>
+              <w:right w:val="single" w:sz="6" w:space="0" w:color="000000"/>
+            </w:tcBorders>
+            <w:shd w:val="clear" w:color="auto" w:fill="auto"/>
+            <w:tcMar>
+              <w:top w:w="80" w:type="dxa"/>
+              <w:left w:w="80" w:type="dxa"/>
+              <w:bottom w:w="80" w:type="dxa"/>
+              <w:right w:w="80" w:type="dxa"/>
+            </w:tcMar>
+          </w:tcPr>
+          <w:p>
+            <w:pPr>
+              <w:widowControl/>
+              <w:spacing w:line="240" w:lineRule="auto"/>
+              <w:rPr>
+                <w:rFonts w:cs="Times New Roman"/>
+              </w:rPr>
+            </w:pPr>
+            <w:r>
+              <w:rPr>
+                <w:rFonts w:eastAsia="Cambria" w:cs="Times New Roman"/>
+              </w:rPr>
+              <w:t>30</w:t>
+            </w:r>
+          </w:p>
+        </w:tc>
+        <w:tc>
+          <w:tcPr>
+            <w:tcW w:w="1056" w:type="dxa"/>
+            <w:tcBorders>
+              <w:top w:val="single" w:sz="6" w:space="0" w:color="000000"/>
+              <w:left w:val="single" w:sz="6" w:space="0" w:color="000000"/>
+              <w:bottom w:val="single" w:sz="6" w:space="0" w:color="000000"/>
+              <w:right w:val="single" w:sz="4" w:space="0" w:color="000000"/>
+            </w:tcBorders>
+            <w:shd w:val="clear" w:color="auto" w:fill="auto"/>
+            <w:tcMar>
+              <w:top w:w="80" w:type="dxa"/>
+              <w:left w:w="80" w:type="dxa"/>
+              <w:bottom w:w="80" w:type="dxa"/>
+              <w:right w:w="80" w:type="dxa"/>
+            </w:tcMar>
+          </w:tcPr>
+          <w:p>
+            <w:pPr>
+              <w:widowControl/>
+              <w:spacing w:line="240" w:lineRule="auto"/>
+              <w:rPr>
+                <w:rFonts w:cs="Times New Roman"/>
+              </w:rPr>
+            </w:pPr>
+            <w:r>
+              <w:rPr>
+                <w:rFonts w:eastAsia="Cambria" w:cs="Times New Roman"/>
+              </w:rPr>
+              <w:t>10</w:t>
+            </w:r>
+          </w:p>
+        </w:tc>
+      </w:tr>
+      <w:tr>
+        <w:trPr>
+          <w:trHeight w:val="448"/>
+        </w:trPr>
+        <w:tc>
+          <w:tcPr>
+            <w:tcW w:w="1510" w:type="dxa"/>
+            <w:tcBorders>
+              <w:top w:val="single" w:sz="6" w:space="0" w:color="000000"/>
+              <w:left w:val="single" w:sz="4" w:space="0" w:color="000000"/>
+              <w:bottom w:val="single" w:sz="6" w:space="0" w:color="000000"/>
+              <w:right w:val="single" w:sz="6" w:space="0" w:color="000000"/>
+            </w:tcBorders>
+            <w:shd w:val="clear" w:color="auto" w:fill="auto"/>
+            <w:tcMar>
+              <w:top w:w="80" w:type="dxa"/>
+              <w:left w:w="80" w:type="dxa"/>
+              <w:bottom w:w="80" w:type="dxa"/>
+              <w:right w:w="80" w:type="dxa"/>
+            </w:tcMar>
+          </w:tcPr>
+          <w:p>
+            <w:pPr>
+              <w:widowControl/>
+              <w:spacing w:line="240" w:lineRule="auto"/>
+              <w:rPr>
+                <w:rFonts w:cs="Times New Roman"/>
+              </w:rPr>
+            </w:pPr>
+            <w:r>
+              <w:rPr>
+                <w:rFonts w:eastAsia="Cambria" w:cs="Times New Roman"/>
+              </w:rPr>
+              <w:lastRenderedPageBreak/>
+              <w:t>Degree turning calculation</w:t>
+            </w:r>
+          </w:p>
+        </w:tc>
+        <w:tc>
+          <w:tcPr>
+            <w:tcW w:w="969" w:type="dxa"/>
+            <w:tcBorders>
+              <w:top w:val="single" w:sz="6" w:space="0" w:color="000000"/>
+              <w:left w:val="single" w:sz="6" w:space="0" w:color="000000"/>
+              <w:bottom w:val="single" w:sz="6" w:space="0" w:color="000000"/>
+              <w:right w:val="single" w:sz="6" w:space="0" w:color="000000"/>
+            </w:tcBorders>
+            <w:shd w:val="clear" w:color="auto" w:fill="auto"/>
+            <w:tcMar>
+              <w:top w:w="80" w:type="dxa"/>
+              <w:left w:w="80" w:type="dxa"/>
+              <w:bottom w:w="80" w:type="dxa"/>
+              <w:right w:w="80" w:type="dxa"/>
+            </w:tcMar>
+          </w:tcPr>
+          <w:p>
+            <w:pPr>
+              <w:widowControl/>
+              <w:spacing w:line="240" w:lineRule="auto"/>
+              <w:rPr>
+                <w:rFonts w:cs="Times New Roman"/>
+              </w:rPr>
+            </w:pPr>
+            <w:r>
+              <w:rPr>
+                <w:rFonts w:eastAsia="Cambria" w:cs="Times New Roman"/>
+              </w:rPr>
+              <w:t>Medium</w:t>
+            </w:r>
+          </w:p>
+        </w:tc>
+        <w:tc>
+          <w:tcPr>
+            <w:tcW w:w="800" w:type="dxa"/>
+            <w:tcBorders>
+              <w:top w:val="single" w:sz="6" w:space="0" w:color="000000"/>
+              <w:left w:val="single" w:sz="6" w:space="0" w:color="000000"/>
+              <w:bottom w:val="single" w:sz="6" w:space="0" w:color="000000"/>
+              <w:right w:val="single" w:sz="6" w:space="0" w:color="000000"/>
+            </w:tcBorders>
+            <w:shd w:val="clear" w:color="auto" w:fill="auto"/>
+            <w:tcMar>
+              <w:top w:w="80" w:type="dxa"/>
+              <w:left w:w="80" w:type="dxa"/>
+              <w:bottom w:w="80" w:type="dxa"/>
+              <w:right w:w="80" w:type="dxa"/>
+            </w:tcMar>
+          </w:tcPr>
+          <w:p>
+            <w:pPr>
+              <w:widowControl/>
+              <w:spacing w:line="240" w:lineRule="auto"/>
+              <w:rPr>
+                <w:rFonts w:cs="Times New Roman"/>
+              </w:rPr>
+            </w:pPr>
+            <w:r>
+              <w:rPr>
+                <w:rFonts w:eastAsia="Cambria" w:cs="Times New Roman"/>
+              </w:rPr>
+              <w:t>60%</w:t>
+            </w:r>
+          </w:p>
+        </w:tc>
+        <w:tc>
+          <w:tcPr>
+            <w:tcW w:w="993" w:type="dxa"/>
+            <w:tcBorders>
+              <w:top w:val="single" w:sz="6" w:space="0" w:color="000000"/>
+              <w:left w:val="single" w:sz="6" w:space="0" w:color="000000"/>
+              <w:bottom w:val="single" w:sz="6" w:space="0" w:color="000000"/>
+              <w:right w:val="single" w:sz="6" w:space="0" w:color="000000"/>
+            </w:tcBorders>
+            <w:shd w:val="clear" w:color="auto" w:fill="auto"/>
+            <w:tcMar>
+              <w:top w:w="80" w:type="dxa"/>
+              <w:left w:w="80" w:type="dxa"/>
+              <w:bottom w:w="80" w:type="dxa"/>
+              <w:right w:w="80" w:type="dxa"/>
+            </w:tcMar>
+          </w:tcPr>
+          <w:p>
+            <w:hyperlink r:id="rId14" w:history="1">
               <w:r>
                 <w:rPr>
                   <w:rStyle w:val="InternetLink"/>
                   <w:lang w:eastAsia="ja-JP"/>
                 </w:rPr>
-                <w:t xml:space="preserve"> Board</w:t>
+                <w:t>Trello Board</w:t>
               </w:r>
             </w:hyperlink>
           </w:p>
@@ -1787,7 +2864,7 @@
               <w:rPr>
                 <w:rFonts w:eastAsia="Cambria" w:cs="Times New Roman"/>
               </w:rPr>
-              <w:t>Sprint 1</w:t>
+              <w:t>Sprint 2</w:t>
             </w:r>
           </w:p>
         </w:tc>
@@ -1816,28 +2893,18 @@
                 <w:rFonts w:cs="Times New Roman"/>
               </w:rPr>
             </w:pPr>
-            <w:proofErr w:type="spellStart"/>
-            <w:r>
-              <w:rPr>
-                <w:rFonts w:eastAsia="Cambria" w:cs="Times New Roman"/>
-              </w:rPr>
-              <w:t>Joacim</w:t>
-            </w:r>
-            <w:proofErr w:type="spellEnd"/>
-            <w:r>
-              <w:rPr>
-                <w:rFonts w:eastAsia="Cambria" w:cs="Times New Roman"/>
-              </w:rPr>
-              <w:t xml:space="preserve"> </w:t>
-            </w:r>
-            <w:proofErr w:type="spellStart"/>
-            <w:r>
-              <w:rPr>
-                <w:rFonts w:eastAsia="Cambria" w:cs="Times New Roman"/>
-              </w:rPr>
-              <w:t>Eberlen</w:t>
-            </w:r>
-            <w:proofErr w:type="spellEnd"/>
+            <w:r>
+              <w:rPr>
+                <w:rFonts w:eastAsia="Cambria" w:cs="Times New Roman"/>
+              </w:rPr>
+              <w:t>Boyan</w:t>
+            </w:r>
+            <w:r>
+              <w:rPr>
+                <w:rFonts w:eastAsia="Cambria" w:cs="Times New Roman"/>
+              </w:rPr>
+              <w:t xml:space="preserve"> Dai</w:t>
+            </w:r>
           </w:p>
         </w:tc>
         <w:tc>
@@ -1869,7 +2936,7 @@
               <w:rPr>
                 <w:rFonts w:eastAsia="Cambria" w:cs="Times New Roman"/>
               </w:rPr>
-              <w:t>10</w:t>
+              <w:t>15</w:t>
             </w:r>
           </w:p>
         </w:tc>
@@ -1892,15 +2959,17 @@
           </w:tcPr>
           <w:p>
             <w:pPr>
-              <w:rPr>
-                <w:rFonts w:cs="Times New Roman"/>
-              </w:rPr>
-            </w:pPr>
-            <w:r>
-              <w:rPr>
-                <w:rFonts w:cs="Times New Roman"/>
-              </w:rPr>
-              <w:t>0</w:t>
+              <w:widowControl/>
+              <w:spacing w:line="240" w:lineRule="auto"/>
+              <w:rPr>
+                <w:rFonts w:cs="Times New Roman"/>
+              </w:rPr>
+            </w:pPr>
+            <w:r>
+              <w:rPr>
+                <w:rFonts w:eastAsia="Cambria" w:cs="Times New Roman"/>
+              </w:rPr>
+              <w:t>10</w:t>
             </w:r>
           </w:p>
         </w:tc>
@@ -1938,7 +3007,7 @@
               <w:rPr>
                 <w:rFonts w:eastAsia="Cambria" w:cs="Times New Roman"/>
               </w:rPr>
-              <w:t>Analog controller (refactor)</w:t>
+              <w:t>Battery display</w:t>
             </w:r>
           </w:p>
         </w:tc>
@@ -1971,7 +3040,7 @@
               <w:rPr>
                 <w:rFonts w:eastAsia="Cambria" w:cs="Times New Roman"/>
               </w:rPr>
-              <w:t>High</w:t>
+              <w:t>Low</w:t>
             </w:r>
           </w:p>
         </w:tc>
@@ -2026,1461 +3095,282 @@
             </w:tcMar>
           </w:tcPr>
           <w:p>
-            <w:hyperlink r:id="rId11" w:history="1">
-              <w:proofErr w:type="spellStart"/>
+            <w:hyperlink r:id="rId15" w:history="1">
               <w:r>
                 <w:rPr>
                   <w:rStyle w:val="InternetLink"/>
                   <w:lang w:eastAsia="ja-JP"/>
                 </w:rPr>
-                <w:t>Trello</w:t>
+                <w:t>Trello Board</w:t>
               </w:r>
-              <w:proofErr w:type="spellEnd"/>
+            </w:hyperlink>
+          </w:p>
+        </w:tc>
+        <w:tc>
+          <w:tcPr>
+            <w:tcW w:w="850" w:type="dxa"/>
+            <w:tcBorders>
+              <w:top w:val="single" w:sz="6" w:space="0" w:color="000000"/>
+              <w:left w:val="single" w:sz="6" w:space="0" w:color="000000"/>
+              <w:bottom w:val="single" w:sz="6" w:space="0" w:color="000000"/>
+              <w:right w:val="single" w:sz="6" w:space="0" w:color="000000"/>
+            </w:tcBorders>
+            <w:shd w:val="clear" w:color="auto" w:fill="auto"/>
+            <w:tcMar>
+              <w:top w:w="80" w:type="dxa"/>
+              <w:left w:w="80" w:type="dxa"/>
+              <w:bottom w:w="80" w:type="dxa"/>
+              <w:right w:w="80" w:type="dxa"/>
+            </w:tcMar>
+          </w:tcPr>
+          <w:p>
+            <w:pPr>
+              <w:widowControl/>
+              <w:spacing w:line="240" w:lineRule="auto"/>
+              <w:rPr>
+                <w:rFonts w:cs="Times New Roman"/>
+              </w:rPr>
+            </w:pPr>
+            <w:r>
+              <w:rPr>
+                <w:rFonts w:eastAsia="Cambria" w:cs="Times New Roman"/>
+              </w:rPr>
+              <w:t>Sprint 2</w:t>
+            </w:r>
+          </w:p>
+        </w:tc>
+        <w:tc>
+          <w:tcPr>
+            <w:tcW w:w="1134" w:type="dxa"/>
+            <w:tcBorders>
+              <w:top w:val="single" w:sz="6" w:space="0" w:color="000000"/>
+              <w:left w:val="single" w:sz="6" w:space="0" w:color="000000"/>
+              <w:bottom w:val="single" w:sz="6" w:space="0" w:color="000000"/>
+              <w:right w:val="single" w:sz="6" w:space="0" w:color="000000"/>
+            </w:tcBorders>
+            <w:shd w:val="clear" w:color="auto" w:fill="auto"/>
+            <w:tcMar>
+              <w:top w:w="80" w:type="dxa"/>
+              <w:left w:w="80" w:type="dxa"/>
+              <w:bottom w:w="80" w:type="dxa"/>
+              <w:right w:w="80" w:type="dxa"/>
+            </w:tcMar>
+          </w:tcPr>
+          <w:p>
+            <w:pPr>
+              <w:widowControl/>
+              <w:spacing w:line="240" w:lineRule="auto"/>
+              <w:rPr>
+                <w:rFonts w:cs="Times New Roman"/>
+              </w:rPr>
+            </w:pPr>
+            <w:r>
+              <w:rPr>
+                <w:rFonts w:eastAsia="Cambria" w:cs="Times New Roman"/>
+              </w:rPr>
+              <w:t>Erik</w:t>
+            </w:r>
+            <w:r>
+              <w:rPr>
+                <w:rFonts w:eastAsia="Cambria" w:cs="Times New Roman"/>
+              </w:rPr>
+              <w:t xml:space="preserve"> Laurin</w:t>
+            </w:r>
+          </w:p>
+        </w:tc>
+        <w:tc>
+          <w:tcPr>
+            <w:tcW w:w="975" w:type="dxa"/>
+            <w:tcBorders>
+              <w:top w:val="single" w:sz="6" w:space="0" w:color="000000"/>
+              <w:left w:val="single" w:sz="6" w:space="0" w:color="000000"/>
+              <w:bottom w:val="single" w:sz="6" w:space="0" w:color="000000"/>
+              <w:right w:val="single" w:sz="6" w:space="0" w:color="000000"/>
+            </w:tcBorders>
+            <w:shd w:val="clear" w:color="auto" w:fill="auto"/>
+            <w:tcMar>
+              <w:top w:w="80" w:type="dxa"/>
+              <w:left w:w="80" w:type="dxa"/>
+              <w:bottom w:w="80" w:type="dxa"/>
+              <w:right w:w="80" w:type="dxa"/>
+            </w:tcMar>
+          </w:tcPr>
+          <w:p>
+            <w:pPr>
+              <w:widowControl/>
+              <w:spacing w:line="240" w:lineRule="auto"/>
+              <w:rPr>
+                <w:rFonts w:cs="Times New Roman"/>
+              </w:rPr>
+            </w:pPr>
+            <w:r>
+              <w:rPr>
+                <w:rFonts w:eastAsia="Cambria" w:cs="Times New Roman"/>
+              </w:rPr>
+              <w:t>20</w:t>
+            </w:r>
+          </w:p>
+        </w:tc>
+        <w:tc>
+          <w:tcPr>
+            <w:tcW w:w="1056" w:type="dxa"/>
+            <w:tcBorders>
+              <w:top w:val="single" w:sz="6" w:space="0" w:color="000000"/>
+              <w:left w:val="single" w:sz="6" w:space="0" w:color="000000"/>
+              <w:bottom w:val="single" w:sz="6" w:space="0" w:color="000000"/>
+              <w:right w:val="single" w:sz="4" w:space="0" w:color="000000"/>
+            </w:tcBorders>
+            <w:shd w:val="clear" w:color="auto" w:fill="auto"/>
+            <w:tcMar>
+              <w:top w:w="80" w:type="dxa"/>
+              <w:left w:w="80" w:type="dxa"/>
+              <w:bottom w:w="80" w:type="dxa"/>
+              <w:right w:w="80" w:type="dxa"/>
+            </w:tcMar>
+          </w:tcPr>
+          <w:p>
+            <w:pPr>
+              <w:rPr>
+                <w:rFonts w:cs="Times New Roman"/>
+              </w:rPr>
+            </w:pPr>
+            <w:r>
+              <w:rPr>
+                <w:rFonts w:cs="Times New Roman"/>
+              </w:rPr>
+              <w:t>0</w:t>
+            </w:r>
+          </w:p>
+        </w:tc>
+      </w:tr>
+      <w:tr>
+        <w:trPr>
+          <w:trHeight w:val="238"/>
+        </w:trPr>
+        <w:tc>
+          <w:tcPr>
+            <w:tcW w:w="1510" w:type="dxa"/>
+            <w:tcBorders>
+              <w:top w:val="single" w:sz="6" w:space="0" w:color="000000"/>
+              <w:left w:val="single" w:sz="4" w:space="0" w:color="000000"/>
+              <w:bottom w:val="single" w:sz="4" w:space="0" w:color="000000"/>
+              <w:right w:val="single" w:sz="6" w:space="0" w:color="000000"/>
+            </w:tcBorders>
+            <w:shd w:val="clear" w:color="auto" w:fill="auto"/>
+            <w:tcMar>
+              <w:top w:w="80" w:type="dxa"/>
+              <w:left w:w="80" w:type="dxa"/>
+              <w:bottom w:w="80" w:type="dxa"/>
+              <w:right w:w="80" w:type="dxa"/>
+            </w:tcMar>
+          </w:tcPr>
+          <w:p>
+            <w:pPr>
+              <w:widowControl/>
+              <w:spacing w:line="240" w:lineRule="auto"/>
+              <w:rPr>
+                <w:rFonts w:cs="Times New Roman"/>
+              </w:rPr>
+            </w:pPr>
+            <w:r>
+              <w:rPr>
+                <w:rFonts w:eastAsia="Cambria" w:cs="Times New Roman"/>
+              </w:rPr>
+              <w:t>Video Stream</w:t>
+            </w:r>
+          </w:p>
+        </w:tc>
+        <w:tc>
+          <w:tcPr>
+            <w:tcW w:w="969" w:type="dxa"/>
+            <w:tcBorders>
+              <w:top w:val="single" w:sz="6" w:space="0" w:color="000000"/>
+              <w:left w:val="single" w:sz="6" w:space="0" w:color="000000"/>
+              <w:bottom w:val="single" w:sz="4" w:space="0" w:color="000000"/>
+              <w:right w:val="single" w:sz="6" w:space="0" w:color="000000"/>
+            </w:tcBorders>
+            <w:shd w:val="clear" w:color="auto" w:fill="auto"/>
+            <w:tcMar>
+              <w:top w:w="80" w:type="dxa"/>
+              <w:left w:w="80" w:type="dxa"/>
+              <w:bottom w:w="80" w:type="dxa"/>
+              <w:right w:w="80" w:type="dxa"/>
+            </w:tcMar>
+          </w:tcPr>
+          <w:p>
+            <w:pPr>
+              <w:widowControl/>
+              <w:spacing w:line="240" w:lineRule="auto"/>
+              <w:rPr>
+                <w:rFonts w:cs="Times New Roman"/>
+              </w:rPr>
+            </w:pPr>
+            <w:r>
+              <w:rPr>
+                <w:rFonts w:eastAsia="Cambria" w:cs="Times New Roman"/>
+              </w:rPr>
+              <w:t>High</w:t>
+            </w:r>
+          </w:p>
+        </w:tc>
+        <w:tc>
+          <w:tcPr>
+            <w:tcW w:w="800" w:type="dxa"/>
+            <w:tcBorders>
+              <w:top w:val="single" w:sz="6" w:space="0" w:color="000000"/>
+              <w:left w:val="single" w:sz="6" w:space="0" w:color="000000"/>
+              <w:bottom w:val="single" w:sz="4" w:space="0" w:color="000000"/>
+              <w:right w:val="single" w:sz="6" w:space="0" w:color="000000"/>
+            </w:tcBorders>
+            <w:shd w:val="clear" w:color="auto" w:fill="auto"/>
+            <w:tcMar>
+              <w:top w:w="80" w:type="dxa"/>
+              <w:left w:w="80" w:type="dxa"/>
+              <w:bottom w:w="80" w:type="dxa"/>
+              <w:right w:w="80" w:type="dxa"/>
+            </w:tcMar>
+          </w:tcPr>
+          <w:p>
+            <w:pPr>
+              <w:widowControl/>
+              <w:spacing w:line="240" w:lineRule="auto"/>
+              <w:rPr>
+                <w:rFonts w:cs="Times New Roman"/>
+              </w:rPr>
+            </w:pPr>
+            <w:r>
+              <w:rPr>
+                <w:rFonts w:eastAsia="Cambria" w:cs="Times New Roman"/>
+              </w:rPr>
+              <w:t>N/A</w:t>
+            </w:r>
+          </w:p>
+        </w:tc>
+        <w:tc>
+          <w:tcPr>
+            <w:tcW w:w="993" w:type="dxa"/>
+            <w:tcBorders>
+              <w:top w:val="single" w:sz="6" w:space="0" w:color="000000"/>
+              <w:left w:val="single" w:sz="6" w:space="0" w:color="000000"/>
+              <w:bottom w:val="single" w:sz="4" w:space="0" w:color="000000"/>
+              <w:right w:val="single" w:sz="6" w:space="0" w:color="000000"/>
+            </w:tcBorders>
+            <w:shd w:val="clear" w:color="auto" w:fill="auto"/>
+            <w:tcMar>
+              <w:top w:w="80" w:type="dxa"/>
+              <w:left w:w="80" w:type="dxa"/>
+              <w:bottom w:w="80" w:type="dxa"/>
+              <w:right w:w="80" w:type="dxa"/>
+            </w:tcMar>
+          </w:tcPr>
+          <w:p>
+            <w:hyperlink r:id="rId16" w:history="1">
               <w:r>
                 <w:rPr>
                   <w:rStyle w:val="InternetLink"/>
                   <w:lang w:eastAsia="ja-JP"/>
                 </w:rPr>
-                <w:t xml:space="preserve"> Board</w:t>
-              </w:r>
-            </w:hyperlink>
-          </w:p>
-        </w:tc>
-        <w:tc>
-          <w:tcPr>
-            <w:tcW w:w="850" w:type="dxa"/>
-            <w:tcBorders>
-              <w:top w:val="single" w:sz="6" w:space="0" w:color="000000"/>
-              <w:left w:val="single" w:sz="6" w:space="0" w:color="000000"/>
-              <w:bottom w:val="single" w:sz="6" w:space="0" w:color="000000"/>
-              <w:right w:val="single" w:sz="6" w:space="0" w:color="000000"/>
-            </w:tcBorders>
-            <w:shd w:val="clear" w:color="auto" w:fill="auto"/>
-            <w:tcMar>
-              <w:top w:w="80" w:type="dxa"/>
-              <w:left w:w="80" w:type="dxa"/>
-              <w:bottom w:w="80" w:type="dxa"/>
-              <w:right w:w="80" w:type="dxa"/>
-            </w:tcMar>
-          </w:tcPr>
-          <w:p>
-            <w:pPr>
-              <w:widowControl/>
-              <w:spacing w:line="240" w:lineRule="auto"/>
-              <w:rPr>
-                <w:rFonts w:cs="Times New Roman"/>
-              </w:rPr>
-            </w:pPr>
-            <w:r>
-              <w:rPr>
-                <w:rFonts w:eastAsia="Cambria" w:cs="Times New Roman"/>
-              </w:rPr>
-              <w:t>Sprint 1</w:t>
-            </w:r>
-          </w:p>
-        </w:tc>
-        <w:tc>
-          <w:tcPr>
-            <w:tcW w:w="1134" w:type="dxa"/>
-            <w:tcBorders>
-              <w:top w:val="single" w:sz="6" w:space="0" w:color="000000"/>
-              <w:left w:val="single" w:sz="6" w:space="0" w:color="000000"/>
-              <w:bottom w:val="single" w:sz="6" w:space="0" w:color="000000"/>
-              <w:right w:val="single" w:sz="6" w:space="0" w:color="000000"/>
-            </w:tcBorders>
-            <w:shd w:val="clear" w:color="auto" w:fill="auto"/>
-            <w:tcMar>
-              <w:top w:w="80" w:type="dxa"/>
-              <w:left w:w="80" w:type="dxa"/>
-              <w:bottom w:w="80" w:type="dxa"/>
-              <w:right w:w="80" w:type="dxa"/>
-            </w:tcMar>
-          </w:tcPr>
-          <w:p>
-            <w:pPr>
-              <w:widowControl/>
-              <w:spacing w:line="240" w:lineRule="auto"/>
-              <w:rPr>
-                <w:rFonts w:cs="Times New Roman"/>
-              </w:rPr>
-            </w:pPr>
-            <w:proofErr w:type="spellStart"/>
-            <w:r>
-              <w:rPr>
-                <w:rFonts w:eastAsia="Cambria" w:cs="Times New Roman"/>
-              </w:rPr>
-              <w:t>Joacim</w:t>
-            </w:r>
-            <w:proofErr w:type="spellEnd"/>
-            <w:r>
-              <w:rPr>
-                <w:rFonts w:eastAsia="Cambria" w:cs="Times New Roman"/>
-              </w:rPr>
-              <w:t xml:space="preserve"> </w:t>
-            </w:r>
-            <w:proofErr w:type="spellStart"/>
-            <w:r>
-              <w:rPr>
-                <w:rFonts w:eastAsia="Cambria" w:cs="Times New Roman"/>
-              </w:rPr>
-              <w:t>Eberlen</w:t>
-            </w:r>
-            <w:proofErr w:type="spellEnd"/>
-          </w:p>
-        </w:tc>
-        <w:tc>
-          <w:tcPr>
-            <w:tcW w:w="975" w:type="dxa"/>
-            <w:tcBorders>
-              <w:top w:val="single" w:sz="6" w:space="0" w:color="000000"/>
-              <w:left w:val="single" w:sz="6" w:space="0" w:color="000000"/>
-              <w:bottom w:val="single" w:sz="6" w:space="0" w:color="000000"/>
-              <w:right w:val="single" w:sz="6" w:space="0" w:color="000000"/>
-            </w:tcBorders>
-            <w:shd w:val="clear" w:color="auto" w:fill="auto"/>
-            <w:tcMar>
-              <w:top w:w="80" w:type="dxa"/>
-              <w:left w:w="80" w:type="dxa"/>
-              <w:bottom w:w="80" w:type="dxa"/>
-              <w:right w:w="80" w:type="dxa"/>
-            </w:tcMar>
-          </w:tcPr>
-          <w:p>
-            <w:pPr>
-              <w:widowControl/>
-              <w:spacing w:line="240" w:lineRule="auto"/>
-              <w:rPr>
-                <w:rFonts w:cs="Times New Roman"/>
-              </w:rPr>
-            </w:pPr>
-            <w:r>
-              <w:rPr>
-                <w:rFonts w:eastAsia="Cambria" w:cs="Times New Roman"/>
-              </w:rPr>
-              <w:t>5</w:t>
-            </w:r>
-          </w:p>
-        </w:tc>
-        <w:tc>
-          <w:tcPr>
-            <w:tcW w:w="1056" w:type="dxa"/>
-            <w:tcBorders>
-              <w:top w:val="single" w:sz="6" w:space="0" w:color="000000"/>
-              <w:left w:val="single" w:sz="6" w:space="0" w:color="000000"/>
-              <w:bottom w:val="single" w:sz="6" w:space="0" w:color="000000"/>
-              <w:right w:val="single" w:sz="4" w:space="0" w:color="000000"/>
-            </w:tcBorders>
-            <w:shd w:val="clear" w:color="auto" w:fill="auto"/>
-            <w:tcMar>
-              <w:top w:w="80" w:type="dxa"/>
-              <w:left w:w="80" w:type="dxa"/>
-              <w:bottom w:w="80" w:type="dxa"/>
-              <w:right w:w="80" w:type="dxa"/>
-            </w:tcMar>
-          </w:tcPr>
-          <w:p>
-            <w:pPr>
-              <w:rPr>
-                <w:rFonts w:cs="Times New Roman"/>
-              </w:rPr>
-            </w:pPr>
-            <w:r>
-              <w:rPr>
-                <w:rFonts w:cs="Times New Roman"/>
-              </w:rPr>
-              <w:t>0</w:t>
-            </w:r>
-          </w:p>
-        </w:tc>
-      </w:tr>
-      <w:tr>
-        <w:trPr>
-          <w:trHeight w:val="448"/>
-        </w:trPr>
-        <w:tc>
-          <w:tcPr>
-            <w:tcW w:w="1510" w:type="dxa"/>
-            <w:tcBorders>
-              <w:top w:val="single" w:sz="6" w:space="0" w:color="000000"/>
-              <w:left w:val="single" w:sz="4" w:space="0" w:color="000000"/>
-              <w:bottom w:val="single" w:sz="6" w:space="0" w:color="000000"/>
-              <w:right w:val="single" w:sz="6" w:space="0" w:color="000000"/>
-            </w:tcBorders>
-            <w:shd w:val="clear" w:color="auto" w:fill="auto"/>
-            <w:tcMar>
-              <w:top w:w="80" w:type="dxa"/>
-              <w:left w:w="80" w:type="dxa"/>
-              <w:bottom w:w="80" w:type="dxa"/>
-              <w:right w:w="80" w:type="dxa"/>
-            </w:tcMar>
-          </w:tcPr>
-          <w:p>
-            <w:pPr>
-              <w:widowControl/>
-              <w:spacing w:line="240" w:lineRule="auto"/>
-              <w:rPr>
-                <w:rFonts w:cs="Times New Roman"/>
-              </w:rPr>
-            </w:pPr>
-            <w:r>
-              <w:rPr>
-                <w:rFonts w:eastAsia="Cambria" w:cs="Times New Roman"/>
-              </w:rPr>
-              <w:t>Hardware schema</w:t>
-            </w:r>
-          </w:p>
-        </w:tc>
-        <w:tc>
-          <w:tcPr>
-            <w:tcW w:w="969" w:type="dxa"/>
-            <w:tcBorders>
-              <w:top w:val="single" w:sz="6" w:space="0" w:color="000000"/>
-              <w:left w:val="single" w:sz="6" w:space="0" w:color="000000"/>
-              <w:bottom w:val="single" w:sz="6" w:space="0" w:color="000000"/>
-              <w:right w:val="single" w:sz="6" w:space="0" w:color="000000"/>
-            </w:tcBorders>
-            <w:shd w:val="clear" w:color="auto" w:fill="auto"/>
-            <w:tcMar>
-              <w:top w:w="80" w:type="dxa"/>
-              <w:left w:w="80" w:type="dxa"/>
-              <w:bottom w:w="80" w:type="dxa"/>
-              <w:right w:w="80" w:type="dxa"/>
-            </w:tcMar>
-          </w:tcPr>
-          <w:p>
-            <w:pPr>
-              <w:widowControl/>
-              <w:spacing w:line="240" w:lineRule="auto"/>
-              <w:rPr>
-                <w:rFonts w:cs="Times New Roman"/>
-              </w:rPr>
-            </w:pPr>
-            <w:r>
-              <w:rPr>
-                <w:rFonts w:eastAsia="Cambria" w:cs="Times New Roman"/>
-              </w:rPr>
-              <w:t>Medium</w:t>
-            </w:r>
-          </w:p>
-        </w:tc>
-        <w:tc>
-          <w:tcPr>
-            <w:tcW w:w="800" w:type="dxa"/>
-            <w:tcBorders>
-              <w:top w:val="single" w:sz="6" w:space="0" w:color="000000"/>
-              <w:left w:val="single" w:sz="6" w:space="0" w:color="000000"/>
-              <w:bottom w:val="single" w:sz="6" w:space="0" w:color="000000"/>
-              <w:right w:val="single" w:sz="6" w:space="0" w:color="000000"/>
-            </w:tcBorders>
-            <w:shd w:val="clear" w:color="auto" w:fill="auto"/>
-            <w:tcMar>
-              <w:top w:w="80" w:type="dxa"/>
-              <w:left w:w="80" w:type="dxa"/>
-              <w:bottom w:w="80" w:type="dxa"/>
-              <w:right w:w="80" w:type="dxa"/>
-            </w:tcMar>
-          </w:tcPr>
-          <w:p>
-            <w:pPr>
-              <w:widowControl/>
-              <w:spacing w:line="240" w:lineRule="auto"/>
-              <w:rPr>
-                <w:rFonts w:cs="Times New Roman"/>
-              </w:rPr>
-            </w:pPr>
-            <w:r>
-              <w:rPr>
-                <w:rFonts w:eastAsia="Cambria" w:cs="Times New Roman"/>
-              </w:rPr>
-              <w:t>100%</w:t>
-            </w:r>
-          </w:p>
-        </w:tc>
-        <w:tc>
-          <w:tcPr>
-            <w:tcW w:w="993" w:type="dxa"/>
-            <w:tcBorders>
-              <w:top w:val="single" w:sz="6" w:space="0" w:color="000000"/>
-              <w:left w:val="single" w:sz="6" w:space="0" w:color="000000"/>
-              <w:bottom w:val="single" w:sz="6" w:space="0" w:color="000000"/>
-              <w:right w:val="single" w:sz="6" w:space="0" w:color="000000"/>
-            </w:tcBorders>
-            <w:shd w:val="clear" w:color="auto" w:fill="auto"/>
-            <w:tcMar>
-              <w:top w:w="80" w:type="dxa"/>
-              <w:left w:w="80" w:type="dxa"/>
-              <w:bottom w:w="80" w:type="dxa"/>
-              <w:right w:w="80" w:type="dxa"/>
-            </w:tcMar>
-          </w:tcPr>
-          <w:p>
-            <w:hyperlink r:id="rId12" w:history="1">
-              <w:proofErr w:type="spellStart"/>
-              <w:r>
-                <w:rPr>
-                  <w:rStyle w:val="InternetLink"/>
-                  <w:lang w:eastAsia="ja-JP"/>
-                </w:rPr>
-                <w:t>Trello</w:t>
-              </w:r>
-              <w:proofErr w:type="spellEnd"/>
-              <w:r>
-                <w:rPr>
-                  <w:rStyle w:val="InternetLink"/>
-                  <w:lang w:eastAsia="ja-JP"/>
-                </w:rPr>
-                <w:t xml:space="preserve"> Board</w:t>
-              </w:r>
-            </w:hyperlink>
-          </w:p>
-        </w:tc>
-        <w:tc>
-          <w:tcPr>
-            <w:tcW w:w="850" w:type="dxa"/>
-            <w:tcBorders>
-              <w:top w:val="single" w:sz="6" w:space="0" w:color="000000"/>
-              <w:left w:val="single" w:sz="6" w:space="0" w:color="000000"/>
-              <w:bottom w:val="single" w:sz="6" w:space="0" w:color="000000"/>
-              <w:right w:val="single" w:sz="6" w:space="0" w:color="000000"/>
-            </w:tcBorders>
-            <w:shd w:val="clear" w:color="auto" w:fill="auto"/>
-            <w:tcMar>
-              <w:top w:w="80" w:type="dxa"/>
-              <w:left w:w="80" w:type="dxa"/>
-              <w:bottom w:w="80" w:type="dxa"/>
-              <w:right w:w="80" w:type="dxa"/>
-            </w:tcMar>
-          </w:tcPr>
-          <w:p>
-            <w:pPr>
-              <w:widowControl/>
-              <w:spacing w:line="240" w:lineRule="auto"/>
-              <w:rPr>
-                <w:rFonts w:cs="Times New Roman"/>
-              </w:rPr>
-            </w:pPr>
-            <w:r>
-              <w:rPr>
-                <w:rFonts w:eastAsia="Cambria" w:cs="Times New Roman"/>
-              </w:rPr>
-              <w:t>Sprint 2</w:t>
-            </w:r>
-          </w:p>
-        </w:tc>
-        <w:tc>
-          <w:tcPr>
-            <w:tcW w:w="1134" w:type="dxa"/>
-            <w:tcBorders>
-              <w:top w:val="single" w:sz="6" w:space="0" w:color="000000"/>
-              <w:left w:val="single" w:sz="6" w:space="0" w:color="000000"/>
-              <w:bottom w:val="single" w:sz="6" w:space="0" w:color="000000"/>
-              <w:right w:val="single" w:sz="6" w:space="0" w:color="000000"/>
-            </w:tcBorders>
-            <w:shd w:val="clear" w:color="auto" w:fill="auto"/>
-            <w:tcMar>
-              <w:top w:w="80" w:type="dxa"/>
-              <w:left w:w="80" w:type="dxa"/>
-              <w:bottom w:w="80" w:type="dxa"/>
-              <w:right w:w="80" w:type="dxa"/>
-            </w:tcMar>
-          </w:tcPr>
-          <w:p>
-            <w:pPr>
-              <w:widowControl/>
-              <w:spacing w:line="240" w:lineRule="auto"/>
-              <w:rPr>
-                <w:rFonts w:cs="Times New Roman"/>
-              </w:rPr>
-            </w:pPr>
-            <w:r>
-              <w:rPr>
-                <w:rFonts w:eastAsia="Cambria" w:cs="Times New Roman"/>
-              </w:rPr>
-              <w:t>Erik</w:t>
-            </w:r>
-            <w:r>
-              <w:rPr>
-                <w:rFonts w:eastAsia="Cambria" w:cs="Times New Roman"/>
-              </w:rPr>
-              <w:t xml:space="preserve"> </w:t>
-            </w:r>
-            <w:proofErr w:type="spellStart"/>
-            <w:r>
-              <w:rPr>
-                <w:rFonts w:eastAsia="Cambria" w:cs="Times New Roman"/>
-              </w:rPr>
-              <w:t>Laurin</w:t>
-            </w:r>
-            <w:proofErr w:type="spellEnd"/>
-          </w:p>
-        </w:tc>
-        <w:tc>
-          <w:tcPr>
-            <w:tcW w:w="975" w:type="dxa"/>
-            <w:tcBorders>
-              <w:top w:val="single" w:sz="6" w:space="0" w:color="000000"/>
-              <w:left w:val="single" w:sz="6" w:space="0" w:color="000000"/>
-              <w:bottom w:val="single" w:sz="6" w:space="0" w:color="000000"/>
-              <w:right w:val="single" w:sz="6" w:space="0" w:color="000000"/>
-            </w:tcBorders>
-            <w:shd w:val="clear" w:color="auto" w:fill="auto"/>
-            <w:tcMar>
-              <w:top w:w="80" w:type="dxa"/>
-              <w:left w:w="80" w:type="dxa"/>
-              <w:bottom w:w="80" w:type="dxa"/>
-              <w:right w:w="80" w:type="dxa"/>
-            </w:tcMar>
-          </w:tcPr>
-          <w:p>
-            <w:pPr>
-              <w:widowControl/>
-              <w:spacing w:line="240" w:lineRule="auto"/>
-              <w:rPr>
-                <w:rFonts w:cs="Times New Roman"/>
-              </w:rPr>
-            </w:pPr>
-            <w:r>
-              <w:rPr>
-                <w:rFonts w:eastAsia="Cambria" w:cs="Times New Roman"/>
-              </w:rPr>
-              <w:t>20</w:t>
-            </w:r>
-          </w:p>
-        </w:tc>
-        <w:tc>
-          <w:tcPr>
-            <w:tcW w:w="1056" w:type="dxa"/>
-            <w:tcBorders>
-              <w:top w:val="single" w:sz="6" w:space="0" w:color="000000"/>
-              <w:left w:val="single" w:sz="6" w:space="0" w:color="000000"/>
-              <w:bottom w:val="single" w:sz="6" w:space="0" w:color="000000"/>
-              <w:right w:val="single" w:sz="4" w:space="0" w:color="000000"/>
-            </w:tcBorders>
-            <w:shd w:val="clear" w:color="auto" w:fill="auto"/>
-            <w:tcMar>
-              <w:top w:w="80" w:type="dxa"/>
-              <w:left w:w="80" w:type="dxa"/>
-              <w:bottom w:w="80" w:type="dxa"/>
-              <w:right w:w="80" w:type="dxa"/>
-            </w:tcMar>
-          </w:tcPr>
-          <w:p>
-            <w:pPr>
-              <w:rPr>
-                <w:rFonts w:cs="Times New Roman"/>
-              </w:rPr>
-            </w:pPr>
-            <w:r>
-              <w:rPr>
-                <w:rFonts w:cs="Times New Roman"/>
-              </w:rPr>
-              <w:t>0</w:t>
-            </w:r>
-          </w:p>
-        </w:tc>
-      </w:tr>
-      <w:tr>
-        <w:trPr>
-          <w:trHeight w:val="238"/>
-        </w:trPr>
-        <w:tc>
-          <w:tcPr>
-            <w:tcW w:w="1510" w:type="dxa"/>
-            <w:tcBorders>
-              <w:top w:val="single" w:sz="6" w:space="0" w:color="000000"/>
-              <w:left w:val="single" w:sz="4" w:space="0" w:color="000000"/>
-              <w:bottom w:val="single" w:sz="6" w:space="0" w:color="000000"/>
-              <w:right w:val="single" w:sz="6" w:space="0" w:color="000000"/>
-            </w:tcBorders>
-            <w:shd w:val="clear" w:color="auto" w:fill="auto"/>
-            <w:tcMar>
-              <w:top w:w="80" w:type="dxa"/>
-              <w:left w:w="80" w:type="dxa"/>
-              <w:bottom w:w="80" w:type="dxa"/>
-              <w:right w:w="80" w:type="dxa"/>
-            </w:tcMar>
-          </w:tcPr>
-          <w:p>
-            <w:pPr>
-              <w:widowControl/>
-              <w:spacing w:line="240" w:lineRule="auto"/>
-              <w:rPr>
-                <w:rFonts w:cs="Times New Roman"/>
-              </w:rPr>
-            </w:pPr>
-            <w:bookmarkStart w:id="0" w:name="_GoBack" w:colFirst="7" w:colLast="7"/>
-            <w:r>
-              <w:rPr>
-                <w:rFonts w:eastAsia="Cambria" w:cs="Times New Roman"/>
-              </w:rPr>
-              <w:t>Maps</w:t>
-            </w:r>
-          </w:p>
-        </w:tc>
-        <w:tc>
-          <w:tcPr>
-            <w:tcW w:w="969" w:type="dxa"/>
-            <w:tcBorders>
-              <w:top w:val="single" w:sz="6" w:space="0" w:color="000000"/>
-              <w:left w:val="single" w:sz="6" w:space="0" w:color="000000"/>
-              <w:bottom w:val="single" w:sz="6" w:space="0" w:color="000000"/>
-              <w:right w:val="single" w:sz="6" w:space="0" w:color="000000"/>
-            </w:tcBorders>
-            <w:shd w:val="clear" w:color="auto" w:fill="auto"/>
-            <w:tcMar>
-              <w:top w:w="80" w:type="dxa"/>
-              <w:left w:w="80" w:type="dxa"/>
-              <w:bottom w:w="80" w:type="dxa"/>
-              <w:right w:w="80" w:type="dxa"/>
-            </w:tcMar>
-          </w:tcPr>
-          <w:p>
-            <w:pPr>
-              <w:widowControl/>
-              <w:spacing w:line="240" w:lineRule="auto"/>
-              <w:rPr>
-                <w:rFonts w:cs="Times New Roman"/>
-              </w:rPr>
-            </w:pPr>
-            <w:r>
-              <w:rPr>
-                <w:rFonts w:eastAsia="Cambria" w:cs="Times New Roman"/>
-              </w:rPr>
-              <w:t>Medium</w:t>
-            </w:r>
-          </w:p>
-        </w:tc>
-        <w:tc>
-          <w:tcPr>
-            <w:tcW w:w="800" w:type="dxa"/>
-            <w:tcBorders>
-              <w:top w:val="single" w:sz="6" w:space="0" w:color="000000"/>
-              <w:left w:val="single" w:sz="6" w:space="0" w:color="000000"/>
-              <w:bottom w:val="single" w:sz="6" w:space="0" w:color="000000"/>
-              <w:right w:val="single" w:sz="6" w:space="0" w:color="000000"/>
-            </w:tcBorders>
-            <w:shd w:val="clear" w:color="auto" w:fill="auto"/>
-            <w:tcMar>
-              <w:top w:w="80" w:type="dxa"/>
-              <w:left w:w="80" w:type="dxa"/>
-              <w:bottom w:w="80" w:type="dxa"/>
-              <w:right w:w="80" w:type="dxa"/>
-            </w:tcMar>
-          </w:tcPr>
-          <w:p>
-            <w:pPr>
-              <w:widowControl/>
-              <w:spacing w:line="240" w:lineRule="auto"/>
-              <w:rPr>
-                <w:rFonts w:cs="Times New Roman"/>
-              </w:rPr>
-            </w:pPr>
-            <w:r>
-              <w:rPr>
-                <w:rFonts w:eastAsia="Cambria" w:cs="Times New Roman"/>
-              </w:rPr>
-              <w:t>75%</w:t>
-            </w:r>
-          </w:p>
-        </w:tc>
-        <w:tc>
-          <w:tcPr>
-            <w:tcW w:w="993" w:type="dxa"/>
-            <w:tcBorders>
-              <w:top w:val="single" w:sz="6" w:space="0" w:color="000000"/>
-              <w:left w:val="single" w:sz="6" w:space="0" w:color="000000"/>
-              <w:bottom w:val="single" w:sz="6" w:space="0" w:color="000000"/>
-              <w:right w:val="single" w:sz="6" w:space="0" w:color="000000"/>
-            </w:tcBorders>
-            <w:shd w:val="clear" w:color="auto" w:fill="auto"/>
-            <w:tcMar>
-              <w:top w:w="80" w:type="dxa"/>
-              <w:left w:w="80" w:type="dxa"/>
-              <w:bottom w:w="80" w:type="dxa"/>
-              <w:right w:w="80" w:type="dxa"/>
-            </w:tcMar>
-          </w:tcPr>
-          <w:p>
-            <w:hyperlink r:id="rId13" w:history="1">
-              <w:proofErr w:type="spellStart"/>
-              <w:r>
-                <w:rPr>
-                  <w:rStyle w:val="InternetLink"/>
-                  <w:lang w:eastAsia="ja-JP"/>
-                </w:rPr>
-                <w:t>Trello</w:t>
-              </w:r>
-              <w:proofErr w:type="spellEnd"/>
-              <w:r>
-                <w:rPr>
-                  <w:rStyle w:val="InternetLink"/>
-                  <w:lang w:eastAsia="ja-JP"/>
-                </w:rPr>
-                <w:t xml:space="preserve"> Board</w:t>
-              </w:r>
-            </w:hyperlink>
-          </w:p>
-        </w:tc>
-        <w:tc>
-          <w:tcPr>
-            <w:tcW w:w="850" w:type="dxa"/>
-            <w:tcBorders>
-              <w:top w:val="single" w:sz="6" w:space="0" w:color="000000"/>
-              <w:left w:val="single" w:sz="6" w:space="0" w:color="000000"/>
-              <w:bottom w:val="single" w:sz="6" w:space="0" w:color="000000"/>
-              <w:right w:val="single" w:sz="6" w:space="0" w:color="000000"/>
-            </w:tcBorders>
-            <w:shd w:val="clear" w:color="auto" w:fill="auto"/>
-            <w:tcMar>
-              <w:top w:w="80" w:type="dxa"/>
-              <w:left w:w="80" w:type="dxa"/>
-              <w:bottom w:w="80" w:type="dxa"/>
-              <w:right w:w="80" w:type="dxa"/>
-            </w:tcMar>
-          </w:tcPr>
-          <w:p>
-            <w:pPr>
-              <w:widowControl/>
-              <w:spacing w:line="240" w:lineRule="auto"/>
-              <w:rPr>
-                <w:rFonts w:cs="Times New Roman"/>
-              </w:rPr>
-            </w:pPr>
-            <w:r>
-              <w:rPr>
-                <w:rFonts w:eastAsia="Cambria" w:cs="Times New Roman"/>
-              </w:rPr>
-              <w:t xml:space="preserve">Sprint </w:t>
-            </w:r>
-            <w:r>
-              <w:rPr>
-                <w:rFonts w:eastAsia="Cambria" w:cs="Times New Roman"/>
-              </w:rPr>
-              <w:t>3</w:t>
-            </w:r>
-          </w:p>
-        </w:tc>
-        <w:tc>
-          <w:tcPr>
-            <w:tcW w:w="1134" w:type="dxa"/>
-            <w:tcBorders>
-              <w:top w:val="single" w:sz="6" w:space="0" w:color="000000"/>
-              <w:left w:val="single" w:sz="6" w:space="0" w:color="000000"/>
-              <w:bottom w:val="single" w:sz="6" w:space="0" w:color="000000"/>
-              <w:right w:val="single" w:sz="6" w:space="0" w:color="000000"/>
-            </w:tcBorders>
-            <w:shd w:val="clear" w:color="auto" w:fill="auto"/>
-            <w:tcMar>
-              <w:top w:w="80" w:type="dxa"/>
-              <w:left w:w="80" w:type="dxa"/>
-              <w:bottom w:w="80" w:type="dxa"/>
-              <w:right w:w="80" w:type="dxa"/>
-            </w:tcMar>
-          </w:tcPr>
-          <w:p>
-            <w:pPr>
-              <w:widowControl/>
-              <w:spacing w:line="240" w:lineRule="auto"/>
-              <w:rPr>
-                <w:rFonts w:cs="Times New Roman"/>
-              </w:rPr>
-            </w:pPr>
-            <w:r>
-              <w:rPr>
-                <w:rFonts w:eastAsia="Cambria" w:cs="Times New Roman"/>
-              </w:rPr>
-              <w:t>Gabriel</w:t>
-            </w:r>
-            <w:r>
-              <w:rPr>
-                <w:rFonts w:eastAsia="Cambria" w:cs="Times New Roman"/>
-              </w:rPr>
-              <w:t xml:space="preserve"> </w:t>
-            </w:r>
-            <w:proofErr w:type="spellStart"/>
-            <w:r>
-              <w:rPr>
-                <w:rFonts w:eastAsia="Cambria" w:cs="Times New Roman"/>
-              </w:rPr>
-              <w:t>Bulai</w:t>
-            </w:r>
-            <w:proofErr w:type="spellEnd"/>
-          </w:p>
-        </w:tc>
-        <w:tc>
-          <w:tcPr>
-            <w:tcW w:w="975" w:type="dxa"/>
-            <w:tcBorders>
-              <w:top w:val="single" w:sz="6" w:space="0" w:color="000000"/>
-              <w:left w:val="single" w:sz="6" w:space="0" w:color="000000"/>
-              <w:bottom w:val="single" w:sz="6" w:space="0" w:color="000000"/>
-              <w:right w:val="single" w:sz="6" w:space="0" w:color="000000"/>
-            </w:tcBorders>
-            <w:shd w:val="clear" w:color="auto" w:fill="auto"/>
-            <w:tcMar>
-              <w:top w:w="80" w:type="dxa"/>
-              <w:left w:w="80" w:type="dxa"/>
-              <w:bottom w:w="80" w:type="dxa"/>
-              <w:right w:w="80" w:type="dxa"/>
-            </w:tcMar>
-          </w:tcPr>
-          <w:p>
-            <w:pPr>
-              <w:widowControl/>
-              <w:spacing w:line="240" w:lineRule="auto"/>
-              <w:rPr>
-                <w:rFonts w:cs="Times New Roman"/>
-              </w:rPr>
-            </w:pPr>
-            <w:r>
-              <w:rPr>
-                <w:rFonts w:eastAsia="Cambria" w:cs="Times New Roman"/>
-              </w:rPr>
-              <w:t>30</w:t>
-            </w:r>
-          </w:p>
-        </w:tc>
-        <w:tc>
-          <w:tcPr>
-            <w:tcW w:w="1056" w:type="dxa"/>
-            <w:tcBorders>
-              <w:top w:val="single" w:sz="6" w:space="0" w:color="000000"/>
-              <w:left w:val="single" w:sz="6" w:space="0" w:color="000000"/>
-              <w:bottom w:val="single" w:sz="6" w:space="0" w:color="000000"/>
-              <w:right w:val="single" w:sz="4" w:space="0" w:color="000000"/>
-            </w:tcBorders>
-            <w:shd w:val="clear" w:color="auto" w:fill="auto"/>
-            <w:tcMar>
-              <w:top w:w="80" w:type="dxa"/>
-              <w:left w:w="80" w:type="dxa"/>
-              <w:bottom w:w="80" w:type="dxa"/>
-              <w:right w:w="80" w:type="dxa"/>
-            </w:tcMar>
-          </w:tcPr>
-          <w:p>
-            <w:pPr>
-              <w:widowControl/>
-              <w:spacing w:line="240" w:lineRule="auto"/>
-              <w:rPr>
-                <w:rFonts w:cs="Times New Roman"/>
-              </w:rPr>
-            </w:pPr>
-            <w:r>
-              <w:rPr>
-                <w:rFonts w:eastAsia="Cambria" w:cs="Times New Roman"/>
-              </w:rPr>
-              <w:t>10</w:t>
-            </w:r>
-          </w:p>
-        </w:tc>
-      </w:tr>
-      <w:bookmarkEnd w:id="0"/>
-      <w:tr>
-        <w:trPr>
-          <w:trHeight w:val="448"/>
-        </w:trPr>
-        <w:tc>
-          <w:tcPr>
-            <w:tcW w:w="1510" w:type="dxa"/>
-            <w:tcBorders>
-              <w:top w:val="single" w:sz="6" w:space="0" w:color="000000"/>
-              <w:left w:val="single" w:sz="4" w:space="0" w:color="000000"/>
-              <w:bottom w:val="single" w:sz="6" w:space="0" w:color="000000"/>
-              <w:right w:val="single" w:sz="6" w:space="0" w:color="000000"/>
-            </w:tcBorders>
-            <w:shd w:val="clear" w:color="auto" w:fill="auto"/>
-            <w:tcMar>
-              <w:top w:w="80" w:type="dxa"/>
-              <w:left w:w="80" w:type="dxa"/>
-              <w:bottom w:w="80" w:type="dxa"/>
-              <w:right w:w="80" w:type="dxa"/>
-            </w:tcMar>
-          </w:tcPr>
-          <w:p>
-            <w:pPr>
-              <w:widowControl/>
-              <w:spacing w:line="240" w:lineRule="auto"/>
-              <w:rPr>
-                <w:rFonts w:cs="Times New Roman"/>
-              </w:rPr>
-            </w:pPr>
-            <w:r>
-              <w:rPr>
-                <w:rFonts w:eastAsia="Cambria" w:cs="Times New Roman"/>
-              </w:rPr>
-              <w:lastRenderedPageBreak/>
-              <w:t>Degree turning calculation</w:t>
-            </w:r>
-          </w:p>
-        </w:tc>
-        <w:tc>
-          <w:tcPr>
-            <w:tcW w:w="969" w:type="dxa"/>
-            <w:tcBorders>
-              <w:top w:val="single" w:sz="6" w:space="0" w:color="000000"/>
-              <w:left w:val="single" w:sz="6" w:space="0" w:color="000000"/>
-              <w:bottom w:val="single" w:sz="6" w:space="0" w:color="000000"/>
-              <w:right w:val="single" w:sz="6" w:space="0" w:color="000000"/>
-            </w:tcBorders>
-            <w:shd w:val="clear" w:color="auto" w:fill="auto"/>
-            <w:tcMar>
-              <w:top w:w="80" w:type="dxa"/>
-              <w:left w:w="80" w:type="dxa"/>
-              <w:bottom w:w="80" w:type="dxa"/>
-              <w:right w:w="80" w:type="dxa"/>
-            </w:tcMar>
-          </w:tcPr>
-          <w:p>
-            <w:pPr>
-              <w:widowControl/>
-              <w:spacing w:line="240" w:lineRule="auto"/>
-              <w:rPr>
-                <w:rFonts w:cs="Times New Roman"/>
-              </w:rPr>
-            </w:pPr>
-            <w:r>
-              <w:rPr>
-                <w:rFonts w:eastAsia="Cambria" w:cs="Times New Roman"/>
-              </w:rPr>
-              <w:t>Medium</w:t>
-            </w:r>
-          </w:p>
-        </w:tc>
-        <w:tc>
-          <w:tcPr>
-            <w:tcW w:w="800" w:type="dxa"/>
-            <w:tcBorders>
-              <w:top w:val="single" w:sz="6" w:space="0" w:color="000000"/>
-              <w:left w:val="single" w:sz="6" w:space="0" w:color="000000"/>
-              <w:bottom w:val="single" w:sz="6" w:space="0" w:color="000000"/>
-              <w:right w:val="single" w:sz="6" w:space="0" w:color="000000"/>
-            </w:tcBorders>
-            <w:shd w:val="clear" w:color="auto" w:fill="auto"/>
-            <w:tcMar>
-              <w:top w:w="80" w:type="dxa"/>
-              <w:left w:w="80" w:type="dxa"/>
-              <w:bottom w:w="80" w:type="dxa"/>
-              <w:right w:w="80" w:type="dxa"/>
-            </w:tcMar>
-          </w:tcPr>
-          <w:p>
-            <w:pPr>
-              <w:widowControl/>
-              <w:spacing w:line="240" w:lineRule="auto"/>
-              <w:rPr>
-                <w:rFonts w:cs="Times New Roman"/>
-              </w:rPr>
-            </w:pPr>
-            <w:r>
-              <w:rPr>
-                <w:rFonts w:eastAsia="Cambria" w:cs="Times New Roman"/>
-              </w:rPr>
-              <w:t>60%</w:t>
-            </w:r>
-          </w:p>
-        </w:tc>
-        <w:tc>
-          <w:tcPr>
-            <w:tcW w:w="993" w:type="dxa"/>
-            <w:tcBorders>
-              <w:top w:val="single" w:sz="6" w:space="0" w:color="000000"/>
-              <w:left w:val="single" w:sz="6" w:space="0" w:color="000000"/>
-              <w:bottom w:val="single" w:sz="6" w:space="0" w:color="000000"/>
-              <w:right w:val="single" w:sz="6" w:space="0" w:color="000000"/>
-            </w:tcBorders>
-            <w:shd w:val="clear" w:color="auto" w:fill="auto"/>
-            <w:tcMar>
-              <w:top w:w="80" w:type="dxa"/>
-              <w:left w:w="80" w:type="dxa"/>
-              <w:bottom w:w="80" w:type="dxa"/>
-              <w:right w:w="80" w:type="dxa"/>
-            </w:tcMar>
-          </w:tcPr>
-          <w:p>
-            <w:hyperlink r:id="rId14" w:history="1">
-              <w:proofErr w:type="spellStart"/>
-              <w:r>
-                <w:rPr>
-                  <w:rStyle w:val="InternetLink"/>
-                  <w:lang w:eastAsia="ja-JP"/>
-                </w:rPr>
-                <w:t>Trello</w:t>
-              </w:r>
-              <w:proofErr w:type="spellEnd"/>
-              <w:r>
-                <w:rPr>
-                  <w:rStyle w:val="InternetLink"/>
-                  <w:lang w:eastAsia="ja-JP"/>
-                </w:rPr>
-                <w:t xml:space="preserve"> Board</w:t>
-              </w:r>
-            </w:hyperlink>
-          </w:p>
-        </w:tc>
-        <w:tc>
-          <w:tcPr>
-            <w:tcW w:w="850" w:type="dxa"/>
-            <w:tcBorders>
-              <w:top w:val="single" w:sz="6" w:space="0" w:color="000000"/>
-              <w:left w:val="single" w:sz="6" w:space="0" w:color="000000"/>
-              <w:bottom w:val="single" w:sz="6" w:space="0" w:color="000000"/>
-              <w:right w:val="single" w:sz="6" w:space="0" w:color="000000"/>
-            </w:tcBorders>
-            <w:shd w:val="clear" w:color="auto" w:fill="auto"/>
-            <w:tcMar>
-              <w:top w:w="80" w:type="dxa"/>
-              <w:left w:w="80" w:type="dxa"/>
-              <w:bottom w:w="80" w:type="dxa"/>
-              <w:right w:w="80" w:type="dxa"/>
-            </w:tcMar>
-          </w:tcPr>
-          <w:p>
-            <w:pPr>
-              <w:widowControl/>
-              <w:spacing w:line="240" w:lineRule="auto"/>
-              <w:rPr>
-                <w:rFonts w:cs="Times New Roman"/>
-              </w:rPr>
-            </w:pPr>
-            <w:r>
-              <w:rPr>
-                <w:rFonts w:eastAsia="Cambria" w:cs="Times New Roman"/>
-              </w:rPr>
-              <w:t>Sprint 2</w:t>
-            </w:r>
-          </w:p>
-        </w:tc>
-        <w:tc>
-          <w:tcPr>
-            <w:tcW w:w="1134" w:type="dxa"/>
-            <w:tcBorders>
-              <w:top w:val="single" w:sz="6" w:space="0" w:color="000000"/>
-              <w:left w:val="single" w:sz="6" w:space="0" w:color="000000"/>
-              <w:bottom w:val="single" w:sz="6" w:space="0" w:color="000000"/>
-              <w:right w:val="single" w:sz="6" w:space="0" w:color="000000"/>
-            </w:tcBorders>
-            <w:shd w:val="clear" w:color="auto" w:fill="auto"/>
-            <w:tcMar>
-              <w:top w:w="80" w:type="dxa"/>
-              <w:left w:w="80" w:type="dxa"/>
-              <w:bottom w:w="80" w:type="dxa"/>
-              <w:right w:w="80" w:type="dxa"/>
-            </w:tcMar>
-          </w:tcPr>
-          <w:p>
-            <w:pPr>
-              <w:widowControl/>
-              <w:spacing w:line="240" w:lineRule="auto"/>
-              <w:rPr>
-                <w:rFonts w:cs="Times New Roman"/>
-              </w:rPr>
-            </w:pPr>
-            <w:proofErr w:type="spellStart"/>
-            <w:r>
-              <w:rPr>
-                <w:rFonts w:eastAsia="Cambria" w:cs="Times New Roman"/>
-              </w:rPr>
-              <w:t>Boyan</w:t>
-            </w:r>
-            <w:proofErr w:type="spellEnd"/>
-            <w:r>
-              <w:rPr>
-                <w:rFonts w:eastAsia="Cambria" w:cs="Times New Roman"/>
-              </w:rPr>
-              <w:t xml:space="preserve"> Dai</w:t>
-            </w:r>
-          </w:p>
-        </w:tc>
-        <w:tc>
-          <w:tcPr>
-            <w:tcW w:w="975" w:type="dxa"/>
-            <w:tcBorders>
-              <w:top w:val="single" w:sz="6" w:space="0" w:color="000000"/>
-              <w:left w:val="single" w:sz="6" w:space="0" w:color="000000"/>
-              <w:bottom w:val="single" w:sz="6" w:space="0" w:color="000000"/>
-              <w:right w:val="single" w:sz="6" w:space="0" w:color="000000"/>
-            </w:tcBorders>
-            <w:shd w:val="clear" w:color="auto" w:fill="auto"/>
-            <w:tcMar>
-              <w:top w:w="80" w:type="dxa"/>
-              <w:left w:w="80" w:type="dxa"/>
-              <w:bottom w:w="80" w:type="dxa"/>
-              <w:right w:w="80" w:type="dxa"/>
-            </w:tcMar>
-          </w:tcPr>
-          <w:p>
-            <w:pPr>
-              <w:widowControl/>
-              <w:spacing w:line="240" w:lineRule="auto"/>
-              <w:rPr>
-                <w:rFonts w:cs="Times New Roman"/>
-              </w:rPr>
-            </w:pPr>
-            <w:r>
-              <w:rPr>
-                <w:rFonts w:eastAsia="Cambria" w:cs="Times New Roman"/>
-              </w:rPr>
-              <w:t>15</w:t>
-            </w:r>
-          </w:p>
-        </w:tc>
-        <w:tc>
-          <w:tcPr>
-            <w:tcW w:w="1056" w:type="dxa"/>
-            <w:tcBorders>
-              <w:top w:val="single" w:sz="6" w:space="0" w:color="000000"/>
-              <w:left w:val="single" w:sz="6" w:space="0" w:color="000000"/>
-              <w:bottom w:val="single" w:sz="6" w:space="0" w:color="000000"/>
-              <w:right w:val="single" w:sz="4" w:space="0" w:color="000000"/>
-            </w:tcBorders>
-            <w:shd w:val="clear" w:color="auto" w:fill="auto"/>
-            <w:tcMar>
-              <w:top w:w="80" w:type="dxa"/>
-              <w:left w:w="80" w:type="dxa"/>
-              <w:bottom w:w="80" w:type="dxa"/>
-              <w:right w:w="80" w:type="dxa"/>
-            </w:tcMar>
-          </w:tcPr>
-          <w:p>
-            <w:pPr>
-              <w:widowControl/>
-              <w:spacing w:line="240" w:lineRule="auto"/>
-              <w:rPr>
-                <w:rFonts w:cs="Times New Roman"/>
-              </w:rPr>
-            </w:pPr>
-            <w:r>
-              <w:rPr>
-                <w:rFonts w:eastAsia="Cambria" w:cs="Times New Roman"/>
-              </w:rPr>
-              <w:t>10</w:t>
-            </w:r>
-          </w:p>
-        </w:tc>
-      </w:tr>
-      <w:tr>
-        <w:trPr>
-          <w:trHeight w:val="238"/>
-        </w:trPr>
-        <w:tc>
-          <w:tcPr>
-            <w:tcW w:w="1510" w:type="dxa"/>
-            <w:tcBorders>
-              <w:top w:val="single" w:sz="6" w:space="0" w:color="000000"/>
-              <w:left w:val="single" w:sz="4" w:space="0" w:color="000000"/>
-              <w:bottom w:val="single" w:sz="6" w:space="0" w:color="000000"/>
-              <w:right w:val="single" w:sz="6" w:space="0" w:color="000000"/>
-            </w:tcBorders>
-            <w:shd w:val="clear" w:color="auto" w:fill="auto"/>
-            <w:tcMar>
-              <w:top w:w="80" w:type="dxa"/>
-              <w:left w:w="80" w:type="dxa"/>
-              <w:bottom w:w="80" w:type="dxa"/>
-              <w:right w:w="80" w:type="dxa"/>
-            </w:tcMar>
-          </w:tcPr>
-          <w:p>
-            <w:pPr>
-              <w:widowControl/>
-              <w:spacing w:line="240" w:lineRule="auto"/>
-              <w:rPr>
-                <w:rFonts w:cs="Times New Roman"/>
-              </w:rPr>
-            </w:pPr>
-            <w:r>
-              <w:rPr>
-                <w:rFonts w:eastAsia="Cambria" w:cs="Times New Roman"/>
-              </w:rPr>
-              <w:t>Battery display</w:t>
-            </w:r>
-          </w:p>
-        </w:tc>
-        <w:tc>
-          <w:tcPr>
-            <w:tcW w:w="969" w:type="dxa"/>
-            <w:tcBorders>
-              <w:top w:val="single" w:sz="6" w:space="0" w:color="000000"/>
-              <w:left w:val="single" w:sz="6" w:space="0" w:color="000000"/>
-              <w:bottom w:val="single" w:sz="6" w:space="0" w:color="000000"/>
-              <w:right w:val="single" w:sz="6" w:space="0" w:color="000000"/>
-            </w:tcBorders>
-            <w:shd w:val="clear" w:color="auto" w:fill="auto"/>
-            <w:tcMar>
-              <w:top w:w="80" w:type="dxa"/>
-              <w:left w:w="80" w:type="dxa"/>
-              <w:bottom w:w="80" w:type="dxa"/>
-              <w:right w:w="80" w:type="dxa"/>
-            </w:tcMar>
-          </w:tcPr>
-          <w:p>
-            <w:pPr>
-              <w:widowControl/>
-              <w:spacing w:line="240" w:lineRule="auto"/>
-              <w:rPr>
-                <w:rFonts w:cs="Times New Roman"/>
-              </w:rPr>
-            </w:pPr>
-            <w:r>
-              <w:rPr>
-                <w:rFonts w:eastAsia="Cambria" w:cs="Times New Roman"/>
-              </w:rPr>
-              <w:t>Low</w:t>
-            </w:r>
-          </w:p>
-        </w:tc>
-        <w:tc>
-          <w:tcPr>
-            <w:tcW w:w="800" w:type="dxa"/>
-            <w:tcBorders>
-              <w:top w:val="single" w:sz="6" w:space="0" w:color="000000"/>
-              <w:left w:val="single" w:sz="6" w:space="0" w:color="000000"/>
-              <w:bottom w:val="single" w:sz="6" w:space="0" w:color="000000"/>
-              <w:right w:val="single" w:sz="6" w:space="0" w:color="000000"/>
-            </w:tcBorders>
-            <w:shd w:val="clear" w:color="auto" w:fill="auto"/>
-            <w:tcMar>
-              <w:top w:w="80" w:type="dxa"/>
-              <w:left w:w="80" w:type="dxa"/>
-              <w:bottom w:w="80" w:type="dxa"/>
-              <w:right w:w="80" w:type="dxa"/>
-            </w:tcMar>
-          </w:tcPr>
-          <w:p>
-            <w:pPr>
-              <w:widowControl/>
-              <w:spacing w:line="240" w:lineRule="auto"/>
-              <w:rPr>
-                <w:rFonts w:cs="Times New Roman"/>
-              </w:rPr>
-            </w:pPr>
-            <w:r>
-              <w:rPr>
-                <w:rFonts w:eastAsia="Cambria" w:cs="Times New Roman"/>
-              </w:rPr>
-              <w:t>100%</w:t>
-            </w:r>
-          </w:p>
-        </w:tc>
-        <w:tc>
-          <w:tcPr>
-            <w:tcW w:w="993" w:type="dxa"/>
-            <w:tcBorders>
-              <w:top w:val="single" w:sz="6" w:space="0" w:color="000000"/>
-              <w:left w:val="single" w:sz="6" w:space="0" w:color="000000"/>
-              <w:bottom w:val="single" w:sz="6" w:space="0" w:color="000000"/>
-              <w:right w:val="single" w:sz="6" w:space="0" w:color="000000"/>
-            </w:tcBorders>
-            <w:shd w:val="clear" w:color="auto" w:fill="auto"/>
-            <w:tcMar>
-              <w:top w:w="80" w:type="dxa"/>
-              <w:left w:w="80" w:type="dxa"/>
-              <w:bottom w:w="80" w:type="dxa"/>
-              <w:right w:w="80" w:type="dxa"/>
-            </w:tcMar>
-          </w:tcPr>
-          <w:p>
-            <w:hyperlink r:id="rId15" w:history="1">
-              <w:proofErr w:type="spellStart"/>
-              <w:r>
-                <w:rPr>
-                  <w:rStyle w:val="InternetLink"/>
-                  <w:lang w:eastAsia="ja-JP"/>
-                </w:rPr>
-                <w:t>Trello</w:t>
-              </w:r>
-              <w:proofErr w:type="spellEnd"/>
-              <w:r>
-                <w:rPr>
-                  <w:rStyle w:val="InternetLink"/>
-                  <w:lang w:eastAsia="ja-JP"/>
-                </w:rPr>
-                <w:t xml:space="preserve"> Board</w:t>
-              </w:r>
-            </w:hyperlink>
-          </w:p>
-        </w:tc>
-        <w:tc>
-          <w:tcPr>
-            <w:tcW w:w="850" w:type="dxa"/>
-            <w:tcBorders>
-              <w:top w:val="single" w:sz="6" w:space="0" w:color="000000"/>
-              <w:left w:val="single" w:sz="6" w:space="0" w:color="000000"/>
-              <w:bottom w:val="single" w:sz="6" w:space="0" w:color="000000"/>
-              <w:right w:val="single" w:sz="6" w:space="0" w:color="000000"/>
-            </w:tcBorders>
-            <w:shd w:val="clear" w:color="auto" w:fill="auto"/>
-            <w:tcMar>
-              <w:top w:w="80" w:type="dxa"/>
-              <w:left w:w="80" w:type="dxa"/>
-              <w:bottom w:w="80" w:type="dxa"/>
-              <w:right w:w="80" w:type="dxa"/>
-            </w:tcMar>
-          </w:tcPr>
-          <w:p>
-            <w:pPr>
-              <w:widowControl/>
-              <w:spacing w:line="240" w:lineRule="auto"/>
-              <w:rPr>
-                <w:rFonts w:cs="Times New Roman"/>
-              </w:rPr>
-            </w:pPr>
-            <w:r>
-              <w:rPr>
-                <w:rFonts w:eastAsia="Cambria" w:cs="Times New Roman"/>
-              </w:rPr>
-              <w:t>Sprint 2</w:t>
-            </w:r>
-          </w:p>
-        </w:tc>
-        <w:tc>
-          <w:tcPr>
-            <w:tcW w:w="1134" w:type="dxa"/>
-            <w:tcBorders>
-              <w:top w:val="single" w:sz="6" w:space="0" w:color="000000"/>
-              <w:left w:val="single" w:sz="6" w:space="0" w:color="000000"/>
-              <w:bottom w:val="single" w:sz="6" w:space="0" w:color="000000"/>
-              <w:right w:val="single" w:sz="6" w:space="0" w:color="000000"/>
-            </w:tcBorders>
-            <w:shd w:val="clear" w:color="auto" w:fill="auto"/>
-            <w:tcMar>
-              <w:top w:w="80" w:type="dxa"/>
-              <w:left w:w="80" w:type="dxa"/>
-              <w:bottom w:w="80" w:type="dxa"/>
-              <w:right w:w="80" w:type="dxa"/>
-            </w:tcMar>
-          </w:tcPr>
-          <w:p>
-            <w:pPr>
-              <w:widowControl/>
-              <w:spacing w:line="240" w:lineRule="auto"/>
-              <w:rPr>
-                <w:rFonts w:cs="Times New Roman"/>
-              </w:rPr>
-            </w:pPr>
-            <w:r>
-              <w:rPr>
-                <w:rFonts w:eastAsia="Cambria" w:cs="Times New Roman"/>
-              </w:rPr>
-              <w:t>Erik</w:t>
-            </w:r>
-            <w:r>
-              <w:rPr>
-                <w:rFonts w:eastAsia="Cambria" w:cs="Times New Roman"/>
-              </w:rPr>
-              <w:t xml:space="preserve"> </w:t>
-            </w:r>
-            <w:proofErr w:type="spellStart"/>
-            <w:r>
-              <w:rPr>
-                <w:rFonts w:eastAsia="Cambria" w:cs="Times New Roman"/>
-              </w:rPr>
-              <w:t>Laurin</w:t>
-            </w:r>
-            <w:proofErr w:type="spellEnd"/>
-          </w:p>
-        </w:tc>
-        <w:tc>
-          <w:tcPr>
-            <w:tcW w:w="975" w:type="dxa"/>
-            <w:tcBorders>
-              <w:top w:val="single" w:sz="6" w:space="0" w:color="000000"/>
-              <w:left w:val="single" w:sz="6" w:space="0" w:color="000000"/>
-              <w:bottom w:val="single" w:sz="6" w:space="0" w:color="000000"/>
-              <w:right w:val="single" w:sz="6" w:space="0" w:color="000000"/>
-            </w:tcBorders>
-            <w:shd w:val="clear" w:color="auto" w:fill="auto"/>
-            <w:tcMar>
-              <w:top w:w="80" w:type="dxa"/>
-              <w:left w:w="80" w:type="dxa"/>
-              <w:bottom w:w="80" w:type="dxa"/>
-              <w:right w:w="80" w:type="dxa"/>
-            </w:tcMar>
-          </w:tcPr>
-          <w:p>
-            <w:pPr>
-              <w:widowControl/>
-              <w:spacing w:line="240" w:lineRule="auto"/>
-              <w:rPr>
-                <w:rFonts w:cs="Times New Roman"/>
-              </w:rPr>
-            </w:pPr>
-            <w:r>
-              <w:rPr>
-                <w:rFonts w:eastAsia="Cambria" w:cs="Times New Roman"/>
-              </w:rPr>
-              <w:t>20</w:t>
-            </w:r>
-          </w:p>
-        </w:tc>
-        <w:tc>
-          <w:tcPr>
-            <w:tcW w:w="1056" w:type="dxa"/>
-            <w:tcBorders>
-              <w:top w:val="single" w:sz="6" w:space="0" w:color="000000"/>
-              <w:left w:val="single" w:sz="6" w:space="0" w:color="000000"/>
-              <w:bottom w:val="single" w:sz="6" w:space="0" w:color="000000"/>
-              <w:right w:val="single" w:sz="4" w:space="0" w:color="000000"/>
-            </w:tcBorders>
-            <w:shd w:val="clear" w:color="auto" w:fill="auto"/>
-            <w:tcMar>
-              <w:top w:w="80" w:type="dxa"/>
-              <w:left w:w="80" w:type="dxa"/>
-              <w:bottom w:w="80" w:type="dxa"/>
-              <w:right w:w="80" w:type="dxa"/>
-            </w:tcMar>
-          </w:tcPr>
-          <w:p>
-            <w:pPr>
-              <w:rPr>
-                <w:rFonts w:cs="Times New Roman"/>
-              </w:rPr>
-            </w:pPr>
-            <w:r>
-              <w:rPr>
-                <w:rFonts w:cs="Times New Roman"/>
-              </w:rPr>
-              <w:t>0</w:t>
-            </w:r>
-          </w:p>
-        </w:tc>
-      </w:tr>
-      <w:tr>
-        <w:trPr>
-          <w:trHeight w:val="238"/>
-        </w:trPr>
-        <w:tc>
-          <w:tcPr>
-            <w:tcW w:w="1510" w:type="dxa"/>
-            <w:tcBorders>
-              <w:top w:val="single" w:sz="6" w:space="0" w:color="000000"/>
-              <w:left w:val="single" w:sz="4" w:space="0" w:color="000000"/>
-              <w:bottom w:val="single" w:sz="4" w:space="0" w:color="000000"/>
-              <w:right w:val="single" w:sz="6" w:space="0" w:color="000000"/>
-            </w:tcBorders>
-            <w:shd w:val="clear" w:color="auto" w:fill="auto"/>
-            <w:tcMar>
-              <w:top w:w="80" w:type="dxa"/>
-              <w:left w:w="80" w:type="dxa"/>
-              <w:bottom w:w="80" w:type="dxa"/>
-              <w:right w:w="80" w:type="dxa"/>
-            </w:tcMar>
-          </w:tcPr>
-          <w:p>
-            <w:pPr>
-              <w:widowControl/>
-              <w:spacing w:line="240" w:lineRule="auto"/>
-              <w:rPr>
-                <w:rFonts w:cs="Times New Roman"/>
-              </w:rPr>
-            </w:pPr>
-            <w:r>
-              <w:rPr>
-                <w:rFonts w:eastAsia="Cambria" w:cs="Times New Roman"/>
-              </w:rPr>
-              <w:t>Video Stream</w:t>
-            </w:r>
-          </w:p>
-        </w:tc>
-        <w:tc>
-          <w:tcPr>
-            <w:tcW w:w="969" w:type="dxa"/>
-            <w:tcBorders>
-              <w:top w:val="single" w:sz="6" w:space="0" w:color="000000"/>
-              <w:left w:val="single" w:sz="6" w:space="0" w:color="000000"/>
-              <w:bottom w:val="single" w:sz="4" w:space="0" w:color="000000"/>
-              <w:right w:val="single" w:sz="6" w:space="0" w:color="000000"/>
-            </w:tcBorders>
-            <w:shd w:val="clear" w:color="auto" w:fill="auto"/>
-            <w:tcMar>
-              <w:top w:w="80" w:type="dxa"/>
-              <w:left w:w="80" w:type="dxa"/>
-              <w:bottom w:w="80" w:type="dxa"/>
-              <w:right w:w="80" w:type="dxa"/>
-            </w:tcMar>
-          </w:tcPr>
-          <w:p>
-            <w:pPr>
-              <w:widowControl/>
-              <w:spacing w:line="240" w:lineRule="auto"/>
-              <w:rPr>
-                <w:rFonts w:cs="Times New Roman"/>
-              </w:rPr>
-            </w:pPr>
-            <w:r>
-              <w:rPr>
-                <w:rFonts w:eastAsia="Cambria" w:cs="Times New Roman"/>
-              </w:rPr>
-              <w:t>High</w:t>
-            </w:r>
-          </w:p>
-        </w:tc>
-        <w:tc>
-          <w:tcPr>
-            <w:tcW w:w="800" w:type="dxa"/>
-            <w:tcBorders>
-              <w:top w:val="single" w:sz="6" w:space="0" w:color="000000"/>
-              <w:left w:val="single" w:sz="6" w:space="0" w:color="000000"/>
-              <w:bottom w:val="single" w:sz="4" w:space="0" w:color="000000"/>
-              <w:right w:val="single" w:sz="6" w:space="0" w:color="000000"/>
-            </w:tcBorders>
-            <w:shd w:val="clear" w:color="auto" w:fill="auto"/>
-            <w:tcMar>
-              <w:top w:w="80" w:type="dxa"/>
-              <w:left w:w="80" w:type="dxa"/>
-              <w:bottom w:w="80" w:type="dxa"/>
-              <w:right w:w="80" w:type="dxa"/>
-            </w:tcMar>
-          </w:tcPr>
-          <w:p>
-            <w:pPr>
-              <w:widowControl/>
-              <w:spacing w:line="240" w:lineRule="auto"/>
-              <w:rPr>
-                <w:rFonts w:cs="Times New Roman"/>
-              </w:rPr>
-            </w:pPr>
-            <w:r>
-              <w:rPr>
-                <w:rFonts w:eastAsia="Cambria" w:cs="Times New Roman"/>
-              </w:rPr>
-              <w:t>N/A</w:t>
-            </w:r>
-          </w:p>
-        </w:tc>
-        <w:tc>
-          <w:tcPr>
-            <w:tcW w:w="993" w:type="dxa"/>
-            <w:tcBorders>
-              <w:top w:val="single" w:sz="6" w:space="0" w:color="000000"/>
-              <w:left w:val="single" w:sz="6" w:space="0" w:color="000000"/>
-              <w:bottom w:val="single" w:sz="4" w:space="0" w:color="000000"/>
-              <w:right w:val="single" w:sz="6" w:space="0" w:color="000000"/>
-            </w:tcBorders>
-            <w:shd w:val="clear" w:color="auto" w:fill="auto"/>
-            <w:tcMar>
-              <w:top w:w="80" w:type="dxa"/>
-              <w:left w:w="80" w:type="dxa"/>
-              <w:bottom w:w="80" w:type="dxa"/>
-              <w:right w:w="80" w:type="dxa"/>
-            </w:tcMar>
-          </w:tcPr>
-          <w:p>
-            <w:hyperlink r:id="rId16" w:history="1">
-              <w:proofErr w:type="spellStart"/>
-              <w:r>
-                <w:rPr>
-                  <w:rStyle w:val="InternetLink"/>
-                  <w:lang w:eastAsia="ja-JP"/>
-                </w:rPr>
-                <w:t>Trello</w:t>
-              </w:r>
-              <w:proofErr w:type="spellEnd"/>
-              <w:r>
-                <w:rPr>
-                  <w:rStyle w:val="InternetLink"/>
-                  <w:lang w:eastAsia="ja-JP"/>
-                </w:rPr>
-                <w:t xml:space="preserve"> Board</w:t>
+                <w:t>Trello Board</w:t>
               </w:r>
             </w:hyperlink>
           </w:p>
@@ -4493,183 +4383,7 @@
                 <w:rStyle w:val="PageNumber"/>
                 <w:rFonts w:cs="Times New Roman"/>
               </w:rPr>
-              <w:t xml:space="preserve">Emil </w:t>
-            </w:r>
-            <w:proofErr w:type="spellStart"/>
-            <w:r>
-              <w:rPr>
-                <w:rStyle w:val="PageNumber"/>
-                <w:rFonts w:cs="Times New Roman"/>
-              </w:rPr>
-              <w:t>Alegroth</w:t>
-            </w:r>
-            <w:proofErr w:type="spellEnd"/>
-            <w:r>
-              <w:rPr>
-                <w:rStyle w:val="PageNumber"/>
-                <w:rFonts w:cs="Times New Roman"/>
-              </w:rPr>
-              <w:t xml:space="preserve">, Chiara </w:t>
-            </w:r>
-            <w:proofErr w:type="spellStart"/>
-            <w:r>
-              <w:rPr>
-                <w:rStyle w:val="PageNumber"/>
-                <w:rFonts w:cs="Times New Roman"/>
-              </w:rPr>
-              <w:t>Lucatello</w:t>
-            </w:r>
-            <w:proofErr w:type="spellEnd"/>
-            <w:r>
-              <w:rPr>
-                <w:rStyle w:val="PageNumber"/>
-                <w:rFonts w:cs="Times New Roman"/>
-              </w:rPr>
-              <w:t xml:space="preserve">, Mayra </w:t>
-            </w:r>
-            <w:proofErr w:type="spellStart"/>
-            <w:r>
-              <w:rPr>
-                <w:rStyle w:val="PageNumber"/>
-                <w:rFonts w:cs="Times New Roman"/>
-              </w:rPr>
-              <w:t>Soliz</w:t>
-            </w:r>
-            <w:proofErr w:type="spellEnd"/>
-            <w:r>
-              <w:rPr>
-                <w:rStyle w:val="PageNumber"/>
-                <w:rFonts w:cs="Times New Roman"/>
-              </w:rPr>
-              <w:t xml:space="preserve">, Axel </w:t>
-            </w:r>
-            <w:proofErr w:type="spellStart"/>
-            <w:r>
-              <w:rPr>
-                <w:rStyle w:val="PageNumber"/>
-                <w:rFonts w:cs="Times New Roman"/>
-              </w:rPr>
-              <w:t>Granli</w:t>
-            </w:r>
-            <w:proofErr w:type="spellEnd"/>
-            <w:r>
-              <w:rPr>
-                <w:rStyle w:val="PageNumber"/>
-                <w:rFonts w:cs="Times New Roman"/>
-              </w:rPr>
-              <w:t xml:space="preserve">, </w:t>
-            </w:r>
-            <w:proofErr w:type="spellStart"/>
-            <w:r>
-              <w:rPr>
-                <w:rStyle w:val="PageNumber"/>
-                <w:rFonts w:cs="Times New Roman"/>
-              </w:rPr>
-              <w:t>Boyan</w:t>
-            </w:r>
-            <w:proofErr w:type="spellEnd"/>
-            <w:r>
-              <w:rPr>
-                <w:rStyle w:val="PageNumber"/>
-                <w:rFonts w:cs="Times New Roman"/>
-              </w:rPr>
-              <w:t xml:space="preserve"> Dai, Erik </w:t>
-            </w:r>
-            <w:proofErr w:type="spellStart"/>
-            <w:r>
-              <w:rPr>
-                <w:rStyle w:val="PageNumber"/>
-                <w:rFonts w:cs="Times New Roman"/>
-              </w:rPr>
-              <w:t>Laurin</w:t>
-            </w:r>
-            <w:proofErr w:type="spellEnd"/>
-            <w:r>
-              <w:rPr>
-                <w:rStyle w:val="PageNumber"/>
-                <w:rFonts w:cs="Times New Roman"/>
-              </w:rPr>
-              <w:t xml:space="preserve">, Gabriel </w:t>
-            </w:r>
-            <w:proofErr w:type="spellStart"/>
-            <w:r>
-              <w:rPr>
-                <w:rStyle w:val="PageNumber"/>
-                <w:rFonts w:cs="Times New Roman"/>
-              </w:rPr>
-              <w:t>Bulai</w:t>
-            </w:r>
-            <w:proofErr w:type="spellEnd"/>
-            <w:r>
-              <w:rPr>
-                <w:rStyle w:val="PageNumber"/>
-                <w:rFonts w:cs="Times New Roman"/>
-              </w:rPr>
-              <w:t xml:space="preserve">, </w:t>
-            </w:r>
-            <w:proofErr w:type="spellStart"/>
-            <w:r>
-              <w:rPr>
-                <w:rStyle w:val="PageNumber"/>
-                <w:rFonts w:cs="Times New Roman"/>
-              </w:rPr>
-              <w:t>Joacim</w:t>
-            </w:r>
-            <w:proofErr w:type="spellEnd"/>
-            <w:r>
-              <w:rPr>
-                <w:rStyle w:val="PageNumber"/>
-                <w:rFonts w:cs="Times New Roman"/>
-              </w:rPr>
-              <w:t xml:space="preserve"> </w:t>
-            </w:r>
-            <w:proofErr w:type="spellStart"/>
-            <w:r>
-              <w:rPr>
-                <w:rStyle w:val="PageNumber"/>
-                <w:rFonts w:cs="Times New Roman"/>
-              </w:rPr>
-              <w:t>Eberlen</w:t>
-            </w:r>
-            <w:proofErr w:type="spellEnd"/>
-            <w:r>
-              <w:rPr>
-                <w:rStyle w:val="PageNumber"/>
-                <w:rFonts w:cs="Times New Roman"/>
-              </w:rPr>
-              <w:t xml:space="preserve">, </w:t>
-            </w:r>
-            <w:proofErr w:type="spellStart"/>
-            <w:r>
-              <w:rPr>
-                <w:rStyle w:val="PageNumber"/>
-                <w:rFonts w:cs="Times New Roman"/>
-              </w:rPr>
-              <w:t>Justinas</w:t>
-            </w:r>
-            <w:proofErr w:type="spellEnd"/>
-            <w:r>
-              <w:rPr>
-                <w:rStyle w:val="PageNumber"/>
-                <w:rFonts w:cs="Times New Roman"/>
-              </w:rPr>
-              <w:t xml:space="preserve"> </w:t>
-            </w:r>
-            <w:proofErr w:type="spellStart"/>
-            <w:r>
-              <w:rPr>
-                <w:rStyle w:val="PageNumber"/>
-                <w:rFonts w:cs="Times New Roman"/>
-              </w:rPr>
-              <w:t>Stirbys</w:t>
-            </w:r>
-            <w:proofErr w:type="spellEnd"/>
-            <w:r>
-              <w:rPr>
-                <w:rStyle w:val="PageNumber"/>
-                <w:rFonts w:cs="Times New Roman"/>
-              </w:rPr>
-              <w:t>, Shaun McMurray</w:t>
+              <w:t>Emil Alegroth, Chiara Lucatello, Mayra Soliz, Axel Granli, Boyan Dai, Erik Laurin, Gabriel Bulai, Joacim Eberlen, Justinas Stirbys, Shaun McMurray</w:t>
             </w:r>
           </w:p>
         </w:tc>
@@ -4903,41 +4617,7 @@
           <w:rFonts w:cs="Times New Roman"/>
         </w:rPr>
         <w:tab/>
-      </w:r>
-      <w:proofErr w:type="gramStart"/>
-      <w:r>
-        <w:rPr>
-          <w:rFonts w:cs="Times New Roman"/>
-        </w:rPr>
-        <w:t xml:space="preserve">The </w:t>
-      </w:r>
-      <w:proofErr w:type="spellStart"/>
-      <w:r>
-        <w:rPr>
-          <w:rFonts w:cs="Times New Roman"/>
-        </w:rPr>
-        <w:t>SmartCar’s</w:t>
-      </w:r>
-      <w:proofErr w:type="spellEnd"/>
-      <w:r>
-        <w:rPr>
-          <w:rFonts w:cs="Times New Roman"/>
-        </w:rPr>
-        <w:t xml:space="preserve"> </w:t>
-      </w:r>
-      <w:proofErr w:type="spellStart"/>
-      <w:r>
-        <w:rPr>
-          <w:rFonts w:cs="Times New Roman"/>
-        </w:rPr>
-        <w:t>Arduino</w:t>
-      </w:r>
-      <w:proofErr w:type="spellEnd"/>
-      <w:r>
-        <w:rPr>
-          <w:rFonts w:cs="Times New Roman"/>
-        </w:rPr>
-        <w:t xml:space="preserve"> board preformed below standards due to the software ar</w:t>
+        <w:t>The SmartCar’s Arduino board preformed below standards due to the software ar</w:t>
       </w:r>
       <w:r>
         <w:rPr>
@@ -4945,7 +4625,6 @@
         </w:rPr>
         <w:t>chitecture.</w:t>
       </w:r>
-      <w:proofErr w:type="gramEnd"/>
       <w:r>
         <w:rPr>
           <w:rFonts w:cs="Times New Roman"/>
@@ -4971,20 +4650,7 @@
           <w:rFonts w:cs="Times New Roman"/>
         </w:rPr>
         <w:tab/>
-      </w:r>
-      <w:proofErr w:type="gramStart"/>
-      <w:r>
-        <w:rPr>
-          <w:rFonts w:cs="Times New Roman"/>
-        </w:rPr>
-        <w:t>revised</w:t>
-      </w:r>
-      <w:proofErr w:type="gramEnd"/>
-      <w:r>
-        <w:rPr>
-          <w:rFonts w:cs="Times New Roman"/>
-        </w:rPr>
-        <w:t xml:space="preserve"> due to lack of functionality. The video stream had a large delay and was assigned to be revisited. </w:t>
+        <w:t xml:space="preserve">revised due to lack of functionality. The video stream had a large delay and was assigned to be revisited. </w:t>
       </w:r>
     </w:p>
     <w:p>
@@ -5079,7 +4745,7 @@
         <w:rStyle w:val="PageNumber"/>
         <w:noProof/>
       </w:rPr>
-      <w:t>1</w:t>
+      <w:t>2</w:t>
     </w:r>
     <w:r>
       <w:rPr>

</xml_diff>